<commit_message>
Updated files task 3
</commit_message>
<xml_diff>
--- a/Predictive analysis/Customer_Churn_Report.docx
+++ b/Predictive analysis/Customer_Churn_Report.docx
@@ -21,6 +21,9 @@
     <w:p>
       <w:r>
         <w:t>In this task, we developed an Artificial Neural Network (ANN) model to predict customer churn using various customer attributes like tenure, internet service, and contract type. The process involved several critical steps including data preprocessing, model creation, training, evaluation, and visualization of the results.</w:t>
+      </w:r>
+      <w:r>
+        <w:t xml:space="preserve"> </w:t>
       </w:r>
     </w:p>
     <w:p>
@@ -51,7 +54,7 @@
         <w:tblLook w:val="04A0" w:firstRow="1" w:lastRow="0" w:firstColumn="1" w:lastColumn="0" w:noHBand="0" w:noVBand="1"/>
       </w:tblPr>
       <w:tblGrid>
-        <w:gridCol w:w="8856"/>
+        <w:gridCol w:w="8630"/>
       </w:tblGrid>
       <w:tr>
         <w:tc>
@@ -68,10 +71,12 @@
               <w:t xml:space="preserve">uploaded = </w:t>
             </w:r>
             <w:proofErr w:type="spellStart"/>
+            <w:proofErr w:type="gramStart"/>
             <w:r>
               <w:t>files.upload</w:t>
             </w:r>
             <w:proofErr w:type="spellEnd"/>
+            <w:proofErr w:type="gramEnd"/>
             <w:r>
               <w:t>()</w:t>
             </w:r>
@@ -81,8 +86,13 @@
               <w:t xml:space="preserve">data = </w:t>
             </w:r>
             <w:proofErr w:type="spellStart"/>
-            <w:r>
-              <w:t>pd.read_csv</w:t>
+            <w:proofErr w:type="gramStart"/>
+            <w:r>
+              <w:t>pd.read</w:t>
+            </w:r>
+            <w:proofErr w:type="gramEnd"/>
+            <w:r>
+              <w:t>_csv</w:t>
             </w:r>
             <w:proofErr w:type="spellEnd"/>
             <w:r>
@@ -119,7 +129,7 @@
         <w:tblLook w:val="04A0" w:firstRow="1" w:lastRow="0" w:firstColumn="1" w:lastColumn="0" w:noHBand="0" w:noVBand="1"/>
       </w:tblPr>
       <w:tblGrid>
-        <w:gridCol w:w="8856"/>
+        <w:gridCol w:w="8630"/>
       </w:tblGrid>
       <w:tr>
         <w:tc>
@@ -128,7 +138,15 @@
           </w:tcPr>
           <w:p>
             <w:r>
-              <w:t>data['Churn'] = data['Churn'].apply(lambda x: 1 if x == 'Yes' else 0)</w:t>
+              <w:t>data['Churn'] = data['Churn'</w:t>
+            </w:r>
+            <w:proofErr w:type="gramStart"/>
+            <w:r>
+              <w:t>].apply</w:t>
+            </w:r>
+            <w:proofErr w:type="gramEnd"/>
+            <w:r>
+              <w:t>(lambda x: 1 if x == 'Yes' else 0)</w:t>
             </w:r>
           </w:p>
         </w:tc>
@@ -147,7 +165,7 @@
         <w:tblLook w:val="04A0" w:firstRow="1" w:lastRow="0" w:firstColumn="1" w:lastColumn="0" w:noHBand="0" w:noVBand="1"/>
       </w:tblPr>
       <w:tblGrid>
-        <w:gridCol w:w="8856"/>
+        <w:gridCol w:w="8630"/>
       </w:tblGrid>
       <w:tr>
         <w:tc>
@@ -165,11 +183,19 @@
             </w:r>
             <w:proofErr w:type="spellStart"/>
             <w:r>
-              <w:t>pd.get_dummies</w:t>
+              <w:t>pd.get_</w:t>
+            </w:r>
+            <w:proofErr w:type="gramStart"/>
+            <w:r>
+              <w:t>dummies</w:t>
             </w:r>
             <w:proofErr w:type="spellEnd"/>
             <w:r>
-              <w:t>(data, columns=['gender', 'Dependents', '</w:t>
+              <w:t>(</w:t>
+            </w:r>
+            <w:proofErr w:type="gramEnd"/>
+            <w:r>
+              <w:t>data, columns=['gender', 'Dependents', '</w:t>
             </w:r>
             <w:proofErr w:type="spellStart"/>
             <w:r>
@@ -177,15 +203,7 @@
             </w:r>
             <w:proofErr w:type="spellEnd"/>
             <w:r>
-              <w:t>', '</w:t>
-            </w:r>
-            <w:proofErr w:type="spellStart"/>
-            <w:r>
-              <w:t>MultipleLines</w:t>
-            </w:r>
-            <w:proofErr w:type="spellEnd"/>
-            <w:r>
-              <w:t xml:space="preserve">', </w:t>
+              <w:t xml:space="preserve">', 'MultipleLines', </w:t>
             </w:r>
           </w:p>
           <w:p>
@@ -226,7 +244,7 @@
         <w:tblLook w:val="04A0" w:firstRow="1" w:lastRow="0" w:firstColumn="1" w:lastColumn="0" w:noHBand="0" w:noVBand="1"/>
       </w:tblPr>
       <w:tblGrid>
-        <w:gridCol w:w="8856"/>
+        <w:gridCol w:w="8630"/>
       </w:tblGrid>
       <w:tr>
         <w:tc>
@@ -238,22 +256,35 @@
               <w:t xml:space="preserve">scaler = </w:t>
             </w:r>
             <w:proofErr w:type="spellStart"/>
+            <w:proofErr w:type="gramStart"/>
             <w:r>
               <w:t>MinMaxScaler</w:t>
             </w:r>
             <w:proofErr w:type="spellEnd"/>
             <w:r>
-              <w:t>()</w:t>
+              <w:t>(</w:t>
+            </w:r>
+            <w:proofErr w:type="gramEnd"/>
+            <w:r>
+              <w:t>)</w:t>
             </w:r>
           </w:p>
           <w:p>
             <w:proofErr w:type="spellStart"/>
             <w:r>
-              <w:t>encoded_data</w:t>
+              <w:t>encoded_</w:t>
+            </w:r>
+            <w:proofErr w:type="gramStart"/>
+            <w:r>
+              <w:t>data</w:t>
             </w:r>
             <w:proofErr w:type="spellEnd"/>
             <w:r>
-              <w:t>[['tenure', '</w:t>
+              <w:t>[</w:t>
+            </w:r>
+            <w:proofErr w:type="gramEnd"/>
+            <w:r>
+              <w:t>['tenure', '</w:t>
             </w:r>
             <w:proofErr w:type="spellStart"/>
             <w:r>
@@ -312,7 +343,7 @@
         <w:tblLook w:val="04A0" w:firstRow="1" w:lastRow="0" w:firstColumn="1" w:lastColumn="0" w:noHBand="0" w:noVBand="1"/>
       </w:tblPr>
       <w:tblGrid>
-        <w:gridCol w:w="8856"/>
+        <w:gridCol w:w="8630"/>
       </w:tblGrid>
       <w:tr>
         <w:tc>
@@ -325,9 +356,14 @@
             </w:r>
             <w:proofErr w:type="spellStart"/>
             <w:r>
-              <w:t>encoded_data.drop</w:t>
+              <w:t>encoded_</w:t>
+            </w:r>
+            <w:proofErr w:type="gramStart"/>
+            <w:r>
+              <w:t>data.drop</w:t>
             </w:r>
             <w:proofErr w:type="spellEnd"/>
+            <w:proofErr w:type="gramEnd"/>
             <w:r>
               <w:t>('Churn', axis=1)</w:t>
             </w:r>
@@ -381,11 +417,19 @@
             </w:r>
             <w:proofErr w:type="spellStart"/>
             <w:r>
-              <w:t>train_test_split</w:t>
+              <w:t>train_test_</w:t>
+            </w:r>
+            <w:proofErr w:type="gramStart"/>
+            <w:r>
+              <w:t>split</w:t>
             </w:r>
             <w:proofErr w:type="spellEnd"/>
             <w:r>
-              <w:t xml:space="preserve">(X, y, </w:t>
+              <w:t>(</w:t>
+            </w:r>
+            <w:proofErr w:type="gramEnd"/>
+            <w:r>
+              <w:t xml:space="preserve">X, y, </w:t>
             </w:r>
             <w:proofErr w:type="spellStart"/>
             <w:r>
@@ -420,7 +464,7 @@
         <w:tblLook w:val="04A0" w:firstRow="1" w:lastRow="0" w:firstColumn="1" w:lastColumn="0" w:noHBand="0" w:noVBand="1"/>
       </w:tblPr>
       <w:tblGrid>
-        <w:gridCol w:w="8856"/>
+        <w:gridCol w:w="8630"/>
       </w:tblGrid>
       <w:tr>
         <w:tc>
@@ -443,9 +487,14 @@
             </w:r>
             <w:proofErr w:type="spellStart"/>
             <w:r>
-              <w:t>X_train.copy</w:t>
+              <w:t>X_</w:t>
+            </w:r>
+            <w:proofErr w:type="gramStart"/>
+            <w:r>
+              <w:t>train.copy</w:t>
             </w:r>
             <w:proofErr w:type="spellEnd"/>
+            <w:proofErr w:type="gramEnd"/>
             <w:r>
               <w:t>()</w:t>
             </w:r>
@@ -468,11 +517,19 @@
           <w:p>
             <w:proofErr w:type="spellStart"/>
             <w:r>
-              <w:t>train_data.to_csv</w:t>
+              <w:t>train_data.to_</w:t>
+            </w:r>
+            <w:proofErr w:type="gramStart"/>
+            <w:r>
+              <w:t>csv</w:t>
             </w:r>
             <w:proofErr w:type="spellEnd"/>
             <w:r>
-              <w:t>('train_data_with_churn.csv', index=False)</w:t>
+              <w:t>(</w:t>
+            </w:r>
+            <w:proofErr w:type="gramEnd"/>
+            <w:r>
+              <w:t>'train_data_with_churn.csv', index=False)</w:t>
             </w:r>
           </w:p>
           <w:p/>
@@ -487,9 +544,14 @@
             </w:r>
             <w:proofErr w:type="spellStart"/>
             <w:r>
-              <w:t>X_test.copy</w:t>
+              <w:t>X_</w:t>
+            </w:r>
+            <w:proofErr w:type="gramStart"/>
+            <w:r>
+              <w:t>test.copy</w:t>
             </w:r>
             <w:proofErr w:type="spellEnd"/>
+            <w:proofErr w:type="gramEnd"/>
             <w:r>
               <w:t>()</w:t>
             </w:r>
@@ -512,30 +574,42 @@
           <w:p>
             <w:proofErr w:type="spellStart"/>
             <w:r>
-              <w:t>test_data.to_csv</w:t>
+              <w:t>test_data.to_</w:t>
+            </w:r>
+            <w:proofErr w:type="gramStart"/>
+            <w:r>
+              <w:t>csv</w:t>
             </w:r>
             <w:proofErr w:type="spellEnd"/>
             <w:r>
-              <w:t>('test_data_with_churn.csv', index=False)</w:t>
+              <w:t>(</w:t>
+            </w:r>
+            <w:proofErr w:type="gramEnd"/>
+            <w:r>
+              <w:t>'test_data_with_churn.csv', index=False)</w:t>
             </w:r>
           </w:p>
           <w:p/>
           <w:p>
             <w:proofErr w:type="spellStart"/>
+            <w:proofErr w:type="gramStart"/>
             <w:r>
               <w:t>files.download</w:t>
             </w:r>
             <w:proofErr w:type="spellEnd"/>
+            <w:proofErr w:type="gramEnd"/>
             <w:r>
               <w:t>('train_data_with_churn.csv')</w:t>
             </w:r>
           </w:p>
           <w:p>
             <w:proofErr w:type="spellStart"/>
+            <w:proofErr w:type="gramStart"/>
             <w:r>
               <w:t>files.download</w:t>
             </w:r>
             <w:proofErr w:type="spellEnd"/>
+            <w:proofErr w:type="gramEnd"/>
             <w:r>
               <w:t>('test_data_with_churn.csv')</w:t>
             </w:r>
@@ -545,12 +619,28 @@
     </w:tbl>
     <w:p/>
     <w:p/>
+    <w:p/>
+    <w:p/>
+    <w:p/>
+    <w:p/>
+    <w:p/>
+    <w:p/>
+    <w:p/>
     <w:p>
       <w:pPr>
         <w:pStyle w:val="Heading2"/>
       </w:pPr>
       <w:r>
-        <w:t>Step 4: Defining and Training the ANN Model</w:t>
+        <w:lastRenderedPageBreak/>
+        <w:t xml:space="preserve">Step 4: Defining and </w:t>
+      </w:r>
+      <w:proofErr w:type="gramStart"/>
+      <w:r>
+        <w:t>Training</w:t>
+      </w:r>
+      <w:proofErr w:type="gramEnd"/>
+      <w:r>
+        <w:t xml:space="preserve"> the ANN Model</w:t>
       </w:r>
     </w:p>
     <w:p>
@@ -559,23 +649,359 @@
       </w:r>
     </w:p>
     <w:p>
-      <w:r>
-        <w:t>- Input Layer: 10 neurons for 10 features in the dataset.</w:t>
+      <w:pPr>
+        <w:rPr>
+          <w:b/>
+          <w:bCs/>
+          <w:lang w:val="en-AU"/>
+        </w:rPr>
+      </w:pPr>
+      <w:r>
+        <w:rPr>
+          <w:b/>
+          <w:bCs/>
+          <w:lang w:val="en-AU"/>
+        </w:rPr>
+        <w:t>Step 1: Input Layer</w:t>
       </w:r>
     </w:p>
     <w:p>
-      <w:r>
-        <w:t>- First hidden layer with 10 neurons and the ReLU activation function.</w:t>
+      <w:pPr>
+        <w:rPr>
+          <w:lang w:val="en-AU"/>
+        </w:rPr>
+      </w:pPr>
+      <w:r>
+        <w:rPr>
+          <w:lang w:val="en-AU"/>
+        </w:rPr>
+        <w:t xml:space="preserve">The first layer of the ANN is the </w:t>
+      </w:r>
+      <w:r>
+        <w:rPr>
+          <w:b/>
+          <w:bCs/>
+          <w:lang w:val="en-AU"/>
+        </w:rPr>
+        <w:t>input layer</w:t>
+      </w:r>
+      <w:r>
+        <w:rPr>
+          <w:lang w:val="en-AU"/>
+        </w:rPr>
+        <w:t>. This layer takes the input features of the dataset. Since we have 10 input features after data preprocessing, the input layer will have 10 neurons.</w:t>
       </w:r>
     </w:p>
     <w:p>
-      <w:r>
-        <w:t>- Second hidden layer with 8 neurons, also using the ReLU activation function.</w:t>
+      <w:pPr>
+        <w:rPr>
+          <w:lang w:val="en-AU"/>
+        </w:rPr>
+      </w:pPr>
+      <w:r>
+        <w:rPr>
+          <w:lang w:val="en-AU"/>
+        </w:rPr>
+        <w:t>Explanation:</w:t>
       </w:r>
     </w:p>
     <w:p>
-      <w:r>
-        <w:t>- Output Layer: A single neuron with the sigmoid activation function for binary classification (churn or not churn).</w:t>
+      <w:pPr>
+        <w:numPr>
+          <w:ilvl w:val="1"/>
+          <w:numId w:val="10"/>
+        </w:numPr>
+        <w:rPr>
+          <w:lang w:val="en-AU"/>
+        </w:rPr>
+      </w:pPr>
+      <w:r>
+        <w:rPr>
+          <w:b/>
+          <w:bCs/>
+          <w:lang w:val="en-AU"/>
+        </w:rPr>
+        <w:t>Neurons in the input layer</w:t>
+      </w:r>
+      <w:r>
+        <w:rPr>
+          <w:lang w:val="en-AU"/>
+        </w:rPr>
+        <w:t xml:space="preserve"> match the number of features. Each neuron represents one feature from the dataset (e.g., tenure, </w:t>
+      </w:r>
+      <w:proofErr w:type="spellStart"/>
+      <w:r>
+        <w:rPr>
+          <w:lang w:val="en-AU"/>
+        </w:rPr>
+        <w:t>MonthlyCharges</w:t>
+      </w:r>
+      <w:proofErr w:type="spellEnd"/>
+      <w:r>
+        <w:rPr>
+          <w:lang w:val="en-AU"/>
+        </w:rPr>
+        <w:t>, etc.).</w:t>
+      </w:r>
+    </w:p>
+    <w:p/>
+    <w:tbl>
+      <w:tblPr>
+        <w:tblStyle w:val="TableGrid"/>
+        <w:tblW w:w="0" w:type="auto"/>
+        <w:tblLook w:val="04A0" w:firstRow="1" w:lastRow="0" w:firstColumn="1" w:lastColumn="0" w:noHBand="0" w:noVBand="1"/>
+      </w:tblPr>
+      <w:tblGrid>
+        <w:gridCol w:w="8630"/>
+      </w:tblGrid>
+      <w:tr>
+        <w:tc>
+          <w:tcPr>
+            <w:tcW w:w="8856" w:type="dxa"/>
+          </w:tcPr>
+          <w:p>
+            <w:proofErr w:type="spellStart"/>
+            <w:proofErr w:type="gramStart"/>
+            <w:r>
+              <w:t>model.add</w:t>
+            </w:r>
+            <w:proofErr w:type="spellEnd"/>
+            <w:r>
+              <w:t>(</w:t>
+            </w:r>
+            <w:proofErr w:type="gramEnd"/>
+            <w:r>
+              <w:t>Dense(units=10, activation='</w:t>
+            </w:r>
+            <w:proofErr w:type="spellStart"/>
+            <w:r>
+              <w:t>relu</w:t>
+            </w:r>
+            <w:proofErr w:type="spellEnd"/>
+            <w:r>
+              <w:t xml:space="preserve">', </w:t>
+            </w:r>
+            <w:proofErr w:type="spellStart"/>
+            <w:r>
+              <w:t>input_dim</w:t>
+            </w:r>
+            <w:proofErr w:type="spellEnd"/>
+            <w:r>
+              <w:t>=</w:t>
+            </w:r>
+            <w:proofErr w:type="spellStart"/>
+            <w:r>
+              <w:t>X_train.shape</w:t>
+            </w:r>
+            <w:proofErr w:type="spellEnd"/>
+            <w:r>
+              <w:t>[1]))</w:t>
+            </w:r>
+          </w:p>
+        </w:tc>
+      </w:tr>
+    </w:tbl>
+    <w:p/>
+    <w:p>
+      <w:r>
+        <w:t xml:space="preserve">This means we are creating an input layer with 10 neurons using the </w:t>
+      </w:r>
+      <w:proofErr w:type="spellStart"/>
+      <w:r>
+        <w:rPr>
+          <w:b/>
+          <w:bCs/>
+        </w:rPr>
+        <w:t>ReLU</w:t>
+      </w:r>
+      <w:proofErr w:type="spellEnd"/>
+      <w:r>
+        <w:rPr>
+          <w:b/>
+          <w:bCs/>
+        </w:rPr>
+        <w:t xml:space="preserve"> activation function</w:t>
+      </w:r>
+      <w:r>
+        <w:t xml:space="preserve"> (Rectified Linear Unit), which helps introduce non-linearity into the model.</w:t>
+      </w:r>
+    </w:p>
+    <w:p>
+      <w:pPr>
+        <w:rPr>
+          <w:b/>
+          <w:bCs/>
+          <w:lang w:val="en-AU"/>
+        </w:rPr>
+      </w:pPr>
+      <w:r>
+        <w:rPr>
+          <w:b/>
+          <w:bCs/>
+          <w:lang w:val="en-AU"/>
+        </w:rPr>
+        <w:t>Step 2: Hidden Layers</w:t>
+      </w:r>
+    </w:p>
+    <w:p>
+      <w:pPr>
+        <w:numPr>
+          <w:ilvl w:val="0"/>
+          <w:numId w:val="11"/>
+        </w:numPr>
+        <w:rPr>
+          <w:lang w:val="en-AU"/>
+        </w:rPr>
+      </w:pPr>
+      <w:r>
+        <w:rPr>
+          <w:b/>
+          <w:bCs/>
+          <w:lang w:val="en-AU"/>
+        </w:rPr>
+        <w:t>Hidden layers</w:t>
+      </w:r>
+      <w:r>
+        <w:rPr>
+          <w:lang w:val="en-AU"/>
+        </w:rPr>
+        <w:t xml:space="preserve"> help the network learn complex relationships in the data. We used two hidden layers in this model:</w:t>
+      </w:r>
+    </w:p>
+    <w:p>
+      <w:pPr>
+        <w:numPr>
+          <w:ilvl w:val="1"/>
+          <w:numId w:val="11"/>
+        </w:numPr>
+        <w:rPr>
+          <w:lang w:val="en-AU"/>
+        </w:rPr>
+      </w:pPr>
+      <w:r>
+        <w:rPr>
+          <w:lang w:val="en-AU"/>
+        </w:rPr>
+        <w:t>The first hidden layer has 10 neurons.</w:t>
+      </w:r>
+      <w:r>
+        <w:rPr>
+          <w:lang w:val="en-AU"/>
+        </w:rPr>
+        <w:t xml:space="preserve"> </w:t>
+      </w:r>
+      <w:r>
+        <w:t xml:space="preserve">First hidden layer with 10 neurons and the </w:t>
+      </w:r>
+      <w:proofErr w:type="spellStart"/>
+      <w:r>
+        <w:t>ReLU</w:t>
+      </w:r>
+      <w:proofErr w:type="spellEnd"/>
+      <w:r>
+        <w:t xml:space="preserve"> activation function.</w:t>
+      </w:r>
+    </w:p>
+    <w:p>
+      <w:pPr>
+        <w:numPr>
+          <w:ilvl w:val="1"/>
+          <w:numId w:val="11"/>
+        </w:numPr>
+        <w:rPr>
+          <w:lang w:val="en-AU"/>
+        </w:rPr>
+      </w:pPr>
+      <w:r>
+        <w:rPr>
+          <w:lang w:val="en-AU"/>
+        </w:rPr>
+        <w:t>The second hidden layer has 8 neurons.</w:t>
+      </w:r>
+      <w:r>
+        <w:t xml:space="preserve"> </w:t>
+      </w:r>
+      <w:r>
+        <w:t xml:space="preserve">Second hidden layer with 8 neurons, also using the </w:t>
+      </w:r>
+      <w:proofErr w:type="spellStart"/>
+      <w:r>
+        <w:t>ReLU</w:t>
+      </w:r>
+      <w:proofErr w:type="spellEnd"/>
+      <w:r>
+        <w:t xml:space="preserve"> activation function.</w:t>
+      </w:r>
+    </w:p>
+    <w:p>
+      <w:pPr>
+        <w:rPr>
+          <w:lang w:val="en-AU"/>
+        </w:rPr>
+      </w:pPr>
+      <w:r>
+        <w:rPr>
+          <w:lang w:val="en-AU"/>
+        </w:rPr>
+        <w:t>Explanation:</w:t>
+      </w:r>
+    </w:p>
+    <w:p>
+      <w:pPr>
+        <w:numPr>
+          <w:ilvl w:val="1"/>
+          <w:numId w:val="12"/>
+        </w:numPr>
+        <w:rPr>
+          <w:lang w:val="en-AU"/>
+        </w:rPr>
+      </w:pPr>
+      <w:r>
+        <w:rPr>
+          <w:lang w:val="en-AU"/>
+        </w:rPr>
+        <w:t>Hidden layers are where the model starts to learn patterns in the data by applying weights to each feature.</w:t>
+      </w:r>
+    </w:p>
+    <w:p>
+      <w:pPr>
+        <w:numPr>
+          <w:ilvl w:val="1"/>
+          <w:numId w:val="12"/>
+        </w:numPr>
+        <w:rPr>
+          <w:lang w:val="en-AU"/>
+        </w:rPr>
+      </w:pPr>
+      <w:r>
+        <w:rPr>
+          <w:lang w:val="en-AU"/>
+        </w:rPr>
+        <w:t xml:space="preserve">The </w:t>
+      </w:r>
+      <w:proofErr w:type="spellStart"/>
+      <w:r>
+        <w:rPr>
+          <w:b/>
+          <w:bCs/>
+          <w:lang w:val="en-AU"/>
+        </w:rPr>
+        <w:t>ReLU</w:t>
+      </w:r>
+      <w:proofErr w:type="spellEnd"/>
+      <w:r>
+        <w:rPr>
+          <w:b/>
+          <w:bCs/>
+          <w:lang w:val="en-AU"/>
+        </w:rPr>
+        <w:t xml:space="preserve"> activation function</w:t>
+      </w:r>
+      <w:r>
+        <w:rPr>
+          <w:lang w:val="en-AU"/>
+        </w:rPr>
+        <w:t xml:space="preserve"> is commonly used because it helps the model converge faster and solves the problem of vanishing gradients (an issue with deep learning models).</w:t>
       </w:r>
     </w:p>
     <w:tbl>
@@ -585,7 +1011,7 @@
         <w:tblLook w:val="04A0" w:firstRow="1" w:lastRow="0" w:firstColumn="1" w:lastColumn="0" w:noHBand="0" w:noVBand="1"/>
       </w:tblPr>
       <w:tblGrid>
-        <w:gridCol w:w="8856"/>
+        <w:gridCol w:w="8630"/>
       </w:tblGrid>
       <w:tr>
         <w:tc>
@@ -593,24 +1019,55 @@
             <w:tcW w:w="8856" w:type="dxa"/>
           </w:tcPr>
           <w:p>
-            <w:r>
-              <w:lastRenderedPageBreak/>
-              <w:t># Define the architecture of the ANN</w:t>
+            <w:pPr>
+              <w:pStyle w:val="ListParagraph"/>
+              <w:numPr>
+                <w:ilvl w:val="0"/>
+                <w:numId w:val="12"/>
+              </w:numPr>
+            </w:pPr>
+            <w:proofErr w:type="spellStart"/>
+            <w:proofErr w:type="gramStart"/>
+            <w:r>
+              <w:t>model.add</w:t>
+            </w:r>
+            <w:proofErr w:type="spellEnd"/>
+            <w:r>
+              <w:t>(</w:t>
+            </w:r>
+            <w:proofErr w:type="gramEnd"/>
+            <w:r>
+              <w:t>Dense(units=10, activation='</w:t>
+            </w:r>
+            <w:proofErr w:type="spellStart"/>
+            <w:r>
+              <w:t>relu</w:t>
+            </w:r>
+            <w:proofErr w:type="spellEnd"/>
+            <w:r>
+              <w:t>'))</w:t>
             </w:r>
           </w:p>
           <w:p>
-            <w:r>
-              <w:t>model = Sequential()</w:t>
-            </w:r>
-          </w:p>
-          <w:p>
+            <w:pPr>
+              <w:pStyle w:val="ListParagraph"/>
+              <w:numPr>
+                <w:ilvl w:val="0"/>
+                <w:numId w:val="12"/>
+              </w:numPr>
+            </w:pPr>
             <w:proofErr w:type="spellStart"/>
+            <w:proofErr w:type="gramStart"/>
             <w:r>
               <w:t>model.add</w:t>
             </w:r>
             <w:proofErr w:type="spellEnd"/>
             <w:r>
-              <w:t>(Dense(units=10, activation='</w:t>
+              <w:t>(</w:t>
+            </w:r>
+            <w:proofErr w:type="gramEnd"/>
+            <w:r>
+              <w:t>Dense(units=8, activation='</w:t>
             </w:r>
             <w:proofErr w:type="spellStart"/>
             <w:r>
@@ -618,91 +1075,7 @@
             </w:r>
             <w:proofErr w:type="spellEnd"/>
             <w:r>
-              <w:t xml:space="preserve">', </w:t>
-            </w:r>
-            <w:proofErr w:type="spellStart"/>
-            <w:r>
-              <w:t>input_dim</w:t>
-            </w:r>
-            <w:proofErr w:type="spellEnd"/>
-            <w:r>
-              <w:t>=</w:t>
-            </w:r>
-            <w:proofErr w:type="spellStart"/>
-            <w:r>
-              <w:t>X_train.shape</w:t>
-            </w:r>
-            <w:proofErr w:type="spellEnd"/>
-            <w:r>
-              <w:t>[1]))</w:t>
-            </w:r>
-          </w:p>
-          <w:p>
-            <w:proofErr w:type="spellStart"/>
-            <w:r>
-              <w:t>model.add</w:t>
-            </w:r>
-            <w:proofErr w:type="spellEnd"/>
-            <w:r>
-              <w:t>(Dense(units=8, activation='</w:t>
-            </w:r>
-            <w:proofErr w:type="spellStart"/>
-            <w:r>
-              <w:t>relu</w:t>
-            </w:r>
-            <w:proofErr w:type="spellEnd"/>
-            <w:r>
               <w:t>'))</w:t>
-            </w:r>
-          </w:p>
-          <w:p>
-            <w:proofErr w:type="spellStart"/>
-            <w:r>
-              <w:t>model.add</w:t>
-            </w:r>
-            <w:proofErr w:type="spellEnd"/>
-            <w:r>
-              <w:t>(Dense(units=1, activation='sigmoid'))</w:t>
-            </w:r>
-          </w:p>
-          <w:p/>
-          <w:p>
-            <w:r>
-              <w:t xml:space="preserve"># Compile the ANN with Adam optimizer and binary </w:t>
-            </w:r>
-            <w:proofErr w:type="spellStart"/>
-            <w:r>
-              <w:t>crossentropy</w:t>
-            </w:r>
-            <w:proofErr w:type="spellEnd"/>
-            <w:r>
-              <w:t xml:space="preserve"> loss</w:t>
-            </w:r>
-          </w:p>
-          <w:p>
-            <w:proofErr w:type="spellStart"/>
-            <w:r>
-              <w:t>model.compile</w:t>
-            </w:r>
-            <w:proofErr w:type="spellEnd"/>
-            <w:r>
-              <w:t>(optimizer='</w:t>
-            </w:r>
-            <w:proofErr w:type="spellStart"/>
-            <w:r>
-              <w:t>adam</w:t>
-            </w:r>
-            <w:proofErr w:type="spellEnd"/>
-            <w:r>
-              <w:t>', loss='</w:t>
-            </w:r>
-            <w:proofErr w:type="spellStart"/>
-            <w:r>
-              <w:t>binary_crossentropy</w:t>
-            </w:r>
-            <w:proofErr w:type="spellEnd"/>
-            <w:r>
-              <w:t>', metrics=['accuracy'])</w:t>
             </w:r>
           </w:p>
         </w:tc>
@@ -711,7 +1084,54 @@
     <w:p/>
     <w:p>
       <w:r>
-        <w:t>We trained the model for 50 epochs with a batch size of 32 using the Adam optimizer, which is effective for faster convergence in training.</w:t>
+        <w:t xml:space="preserve">- </w:t>
+      </w:r>
+    </w:p>
+    <w:p>
+      <w:pPr>
+        <w:rPr>
+          <w:b/>
+          <w:bCs/>
+        </w:rPr>
+      </w:pPr>
+      <w:r>
+        <w:rPr>
+          <w:b/>
+          <w:bCs/>
+        </w:rPr>
+        <w:lastRenderedPageBreak/>
+        <w:t xml:space="preserve">Output Layer: </w:t>
+      </w:r>
+    </w:p>
+    <w:p>
+      <w:r>
+        <w:t>A single neuron with the sigmoid activation function for binary classification (churn or not churn).</w:t>
+      </w:r>
+      <w:r>
+        <w:t xml:space="preserve"> </w:t>
+      </w:r>
+      <w:r>
+        <w:t xml:space="preserve">The </w:t>
+      </w:r>
+      <w:r>
+        <w:rPr>
+          <w:b/>
+          <w:bCs/>
+        </w:rPr>
+        <w:t>output layer</w:t>
+      </w:r>
+      <w:r>
+        <w:t xml:space="preserve"> is the final layer that makes the predictions. Since we are dealing with a binary classification problem (churn or no churn), we have one neuron in the output layer. The </w:t>
+      </w:r>
+      <w:r>
+        <w:rPr>
+          <w:b/>
+          <w:bCs/>
+        </w:rPr>
+        <w:t>sigmoid activation function</w:t>
+      </w:r>
+      <w:r>
+        <w:t xml:space="preserve"> is used here because it outputs probabilities between 0 and 1, which can be interpreted as the likelihood of churn.</w:t>
       </w:r>
     </w:p>
     <w:tbl>
@@ -721,7 +1141,7 @@
         <w:tblLook w:val="04A0" w:firstRow="1" w:lastRow="0" w:firstColumn="1" w:lastColumn="0" w:noHBand="0" w:noVBand="1"/>
       </w:tblPr>
       <w:tblGrid>
-        <w:gridCol w:w="8856"/>
+        <w:gridCol w:w="8630"/>
       </w:tblGrid>
       <w:tr>
         <w:tc>
@@ -729,64 +1149,18 @@
             <w:tcW w:w="8856" w:type="dxa"/>
           </w:tcPr>
           <w:p>
-            <w:r>
-              <w:t xml:space="preserve">history = </w:t>
-            </w:r>
             <w:proofErr w:type="spellStart"/>
-            <w:r>
-              <w:t>model.fit</w:t>
+            <w:proofErr w:type="gramStart"/>
+            <w:r>
+              <w:t>model.add</w:t>
             </w:r>
             <w:proofErr w:type="spellEnd"/>
             <w:r>
               <w:t>(</w:t>
             </w:r>
-            <w:proofErr w:type="spellStart"/>
-            <w:r>
-              <w:t>X_train</w:t>
-            </w:r>
-            <w:proofErr w:type="spellEnd"/>
-            <w:r>
-              <w:t xml:space="preserve">, </w:t>
-            </w:r>
-            <w:proofErr w:type="spellStart"/>
-            <w:r>
-              <w:t>y_train</w:t>
-            </w:r>
-            <w:proofErr w:type="spellEnd"/>
-            <w:r>
-              <w:t xml:space="preserve">, epochs=50, </w:t>
-            </w:r>
-            <w:proofErr w:type="spellStart"/>
-            <w:r>
-              <w:t>batch_size</w:t>
-            </w:r>
-            <w:proofErr w:type="spellEnd"/>
-            <w:r>
-              <w:t xml:space="preserve">=32, </w:t>
-            </w:r>
-            <w:proofErr w:type="spellStart"/>
-            <w:r>
-              <w:t>validation_data</w:t>
-            </w:r>
-            <w:proofErr w:type="spellEnd"/>
-            <w:r>
-              <w:t>=(</w:t>
-            </w:r>
-            <w:proofErr w:type="spellStart"/>
-            <w:r>
-              <w:t>X_test</w:t>
-            </w:r>
-            <w:proofErr w:type="spellEnd"/>
-            <w:r>
-              <w:t xml:space="preserve">, </w:t>
-            </w:r>
-            <w:proofErr w:type="spellStart"/>
-            <w:r>
-              <w:t>y_test</w:t>
-            </w:r>
-            <w:proofErr w:type="spellEnd"/>
-            <w:r>
-              <w:t>))</w:t>
+            <w:proofErr w:type="gramEnd"/>
+            <w:r>
+              <w:t>Dense(units=1, activation='sigmoid'))</w:t>
             </w:r>
           </w:p>
         </w:tc>
@@ -794,10 +1168,706 @@
     </w:tbl>
     <w:p/>
     <w:p>
+      <w:r>
+        <w:t>The sigmoid function converts the output into a probability, where values close to 1 indicate a higher likelihood of churn and values close to 0 indicate no churn.</w:t>
+      </w:r>
+    </w:p>
+    <w:tbl>
+      <w:tblPr>
+        <w:tblStyle w:val="TableGrid"/>
+        <w:tblW w:w="0" w:type="auto"/>
+        <w:tblLook w:val="04A0" w:firstRow="1" w:lastRow="0" w:firstColumn="1" w:lastColumn="0" w:noHBand="0" w:noVBand="1"/>
+      </w:tblPr>
+      <w:tblGrid>
+        <w:gridCol w:w="8630"/>
+      </w:tblGrid>
+      <w:tr>
+        <w:tc>
+          <w:tcPr>
+            <w:tcW w:w="8856" w:type="dxa"/>
+          </w:tcPr>
+          <w:p>
+            <w:r>
+              <w:t># Define the architecture of the ANN</w:t>
+            </w:r>
+          </w:p>
+          <w:p>
+            <w:r>
+              <w:t xml:space="preserve">model = </w:t>
+            </w:r>
+            <w:proofErr w:type="gramStart"/>
+            <w:r>
+              <w:t>Sequential(</w:t>
+            </w:r>
+            <w:proofErr w:type="gramEnd"/>
+            <w:r>
+              <w:t>)</w:t>
+            </w:r>
+          </w:p>
+          <w:p>
+            <w:proofErr w:type="spellStart"/>
+            <w:proofErr w:type="gramStart"/>
+            <w:r>
+              <w:t>model.add</w:t>
+            </w:r>
+            <w:proofErr w:type="spellEnd"/>
+            <w:r>
+              <w:t>(</w:t>
+            </w:r>
+            <w:proofErr w:type="gramEnd"/>
+            <w:r>
+              <w:t>Dense(units=10, activation='</w:t>
+            </w:r>
+            <w:proofErr w:type="spellStart"/>
+            <w:r>
+              <w:t>relu</w:t>
+            </w:r>
+            <w:proofErr w:type="spellEnd"/>
+            <w:r>
+              <w:t xml:space="preserve">', </w:t>
+            </w:r>
+            <w:proofErr w:type="spellStart"/>
+            <w:r>
+              <w:t>input_dim</w:t>
+            </w:r>
+            <w:proofErr w:type="spellEnd"/>
+            <w:r>
+              <w:t>=</w:t>
+            </w:r>
+            <w:proofErr w:type="spellStart"/>
+            <w:r>
+              <w:t>X_train.shape</w:t>
+            </w:r>
+            <w:proofErr w:type="spellEnd"/>
+            <w:r>
+              <w:t>[1]))</w:t>
+            </w:r>
+          </w:p>
+          <w:p>
+            <w:proofErr w:type="spellStart"/>
+            <w:proofErr w:type="gramStart"/>
+            <w:r>
+              <w:t>model.add</w:t>
+            </w:r>
+            <w:proofErr w:type="spellEnd"/>
+            <w:r>
+              <w:t>(</w:t>
+            </w:r>
+            <w:proofErr w:type="gramEnd"/>
+            <w:r>
+              <w:t>Dense(units=8, activation='</w:t>
+            </w:r>
+            <w:proofErr w:type="spellStart"/>
+            <w:r>
+              <w:t>relu</w:t>
+            </w:r>
+            <w:proofErr w:type="spellEnd"/>
+            <w:r>
+              <w:t>'))</w:t>
+            </w:r>
+          </w:p>
+          <w:p>
+            <w:proofErr w:type="spellStart"/>
+            <w:proofErr w:type="gramStart"/>
+            <w:r>
+              <w:t>model.add</w:t>
+            </w:r>
+            <w:proofErr w:type="spellEnd"/>
+            <w:r>
+              <w:t>(</w:t>
+            </w:r>
+            <w:proofErr w:type="gramEnd"/>
+            <w:r>
+              <w:t>Dense(units=1, activation='sigmoid'))</w:t>
+            </w:r>
+          </w:p>
+          <w:p/>
+          <w:p>
+            <w:r>
+              <w:t xml:space="preserve"># Compile the ANN with Adam optimizer and binary </w:t>
+            </w:r>
+            <w:proofErr w:type="spellStart"/>
+            <w:r>
+              <w:t>crossentropy</w:t>
+            </w:r>
+            <w:proofErr w:type="spellEnd"/>
+            <w:r>
+              <w:t xml:space="preserve"> loss</w:t>
+            </w:r>
+          </w:p>
+          <w:p>
+            <w:proofErr w:type="spellStart"/>
+            <w:proofErr w:type="gramStart"/>
+            <w:r>
+              <w:t>model.compile</w:t>
+            </w:r>
+            <w:proofErr w:type="spellEnd"/>
+            <w:proofErr w:type="gramEnd"/>
+            <w:r>
+              <w:t>(optimizer='</w:t>
+            </w:r>
+            <w:proofErr w:type="spellStart"/>
+            <w:r>
+              <w:t>adam</w:t>
+            </w:r>
+            <w:proofErr w:type="spellEnd"/>
+            <w:r>
+              <w:t>', loss='</w:t>
+            </w:r>
+            <w:proofErr w:type="spellStart"/>
+            <w:r>
+              <w:t>binary_crossentropy</w:t>
+            </w:r>
+            <w:proofErr w:type="spellEnd"/>
+            <w:r>
+              <w:t>', metrics=['accuracy'])</w:t>
+            </w:r>
+          </w:p>
+        </w:tc>
+      </w:tr>
+    </w:tbl>
+    <w:p/>
+    <w:p>
+      <w:r>
+        <w:t>We trained the model for 50 epochs with a batch size of 32 using the Adam optimizer, which is effective for faster convergence in training.</w:t>
+      </w:r>
+    </w:p>
+    <w:tbl>
+      <w:tblPr>
+        <w:tblStyle w:val="TableGrid"/>
+        <w:tblW w:w="0" w:type="auto"/>
+        <w:tblLook w:val="04A0" w:firstRow="1" w:lastRow="0" w:firstColumn="1" w:lastColumn="0" w:noHBand="0" w:noVBand="1"/>
+      </w:tblPr>
+      <w:tblGrid>
+        <w:gridCol w:w="8630"/>
+      </w:tblGrid>
+      <w:tr>
+        <w:tc>
+          <w:tcPr>
+            <w:tcW w:w="8856" w:type="dxa"/>
+          </w:tcPr>
+          <w:p>
+            <w:r>
+              <w:t xml:space="preserve">history = </w:t>
+            </w:r>
+            <w:proofErr w:type="spellStart"/>
+            <w:proofErr w:type="gramStart"/>
+            <w:r>
+              <w:t>model.fit</w:t>
+            </w:r>
+            <w:proofErr w:type="spellEnd"/>
+            <w:r>
+              <w:t>(</w:t>
+            </w:r>
+            <w:proofErr w:type="spellStart"/>
+            <w:proofErr w:type="gramEnd"/>
+            <w:r>
+              <w:t>X_train</w:t>
+            </w:r>
+            <w:proofErr w:type="spellEnd"/>
+            <w:r>
+              <w:t xml:space="preserve">, </w:t>
+            </w:r>
+            <w:proofErr w:type="spellStart"/>
+            <w:r>
+              <w:t>y_train</w:t>
+            </w:r>
+            <w:proofErr w:type="spellEnd"/>
+            <w:r>
+              <w:t xml:space="preserve">, epochs=50, </w:t>
+            </w:r>
+            <w:proofErr w:type="spellStart"/>
+            <w:r>
+              <w:t>batch_size</w:t>
+            </w:r>
+            <w:proofErr w:type="spellEnd"/>
+            <w:r>
+              <w:t xml:space="preserve">=32, </w:t>
+            </w:r>
+            <w:proofErr w:type="spellStart"/>
+            <w:r>
+              <w:t>validation_data</w:t>
+            </w:r>
+            <w:proofErr w:type="spellEnd"/>
+            <w:r>
+              <w:t>=(</w:t>
+            </w:r>
+            <w:proofErr w:type="spellStart"/>
+            <w:r>
+              <w:t>X_test</w:t>
+            </w:r>
+            <w:proofErr w:type="spellEnd"/>
+            <w:r>
+              <w:t xml:space="preserve">, </w:t>
+            </w:r>
+            <w:proofErr w:type="spellStart"/>
+            <w:r>
+              <w:t>y_test</w:t>
+            </w:r>
+            <w:proofErr w:type="spellEnd"/>
+            <w:r>
+              <w:t>))</w:t>
+            </w:r>
+          </w:p>
+        </w:tc>
+      </w:tr>
+    </w:tbl>
+    <w:p/>
+    <w:p/>
+    <w:p/>
+    <w:p/>
+    <w:p/>
+    <w:p/>
+    <w:p/>
+    <w:p/>
+    <w:p/>
+    <w:p/>
+    <w:p/>
+    <w:p>
+      <w:pPr>
+        <w:rPr>
+          <w:b/>
+          <w:bCs/>
+          <w:lang w:val="en-AU"/>
+        </w:rPr>
+      </w:pPr>
+      <w:r>
+        <w:rPr>
+          <w:b/>
+          <w:bCs/>
+          <w:lang w:val="en-AU"/>
+        </w:rPr>
+        <w:lastRenderedPageBreak/>
+        <w:t>2. Compiling and Training the Model</w:t>
+      </w:r>
+    </w:p>
+    <w:p>
+      <w:pPr>
+        <w:rPr>
+          <w:b/>
+          <w:bCs/>
+          <w:lang w:val="en-AU"/>
+        </w:rPr>
+      </w:pPr>
+      <w:r>
+        <w:rPr>
+          <w:b/>
+          <w:bCs/>
+          <w:lang w:val="en-AU"/>
+        </w:rPr>
+        <w:t>Step 4: Compiling the Model</w:t>
+      </w:r>
+    </w:p>
+    <w:p>
+      <w:pPr>
+        <w:numPr>
+          <w:ilvl w:val="0"/>
+          <w:numId w:val="13"/>
+        </w:numPr>
+        <w:rPr>
+          <w:lang w:val="en-AU"/>
+        </w:rPr>
+      </w:pPr>
+      <w:r>
+        <w:rPr>
+          <w:lang w:val="en-AU"/>
+        </w:rPr>
+        <w:t>Once the model is defined, we compile it. Compiling the model means specifying the loss function, optimizer, and metrics that will be used during training.</w:t>
+      </w:r>
+    </w:p>
+    <w:p>
+      <w:pPr>
+        <w:rPr>
+          <w:lang w:val="en-AU"/>
+        </w:rPr>
+      </w:pPr>
+      <w:r>
+        <w:rPr>
+          <w:lang w:val="en-AU"/>
+        </w:rPr>
+        <w:t>We use:</w:t>
+      </w:r>
+    </w:p>
+    <w:p>
+      <w:pPr>
+        <w:numPr>
+          <w:ilvl w:val="1"/>
+          <w:numId w:val="13"/>
+        </w:numPr>
+        <w:rPr>
+          <w:lang w:val="en-AU"/>
+        </w:rPr>
+      </w:pPr>
+      <w:r>
+        <w:rPr>
+          <w:b/>
+          <w:bCs/>
+          <w:lang w:val="en-AU"/>
+        </w:rPr>
+        <w:t xml:space="preserve">Binary </w:t>
+      </w:r>
+      <w:proofErr w:type="spellStart"/>
+      <w:r>
+        <w:rPr>
+          <w:b/>
+          <w:bCs/>
+          <w:lang w:val="en-AU"/>
+        </w:rPr>
+        <w:t>Crossentropy</w:t>
+      </w:r>
+      <w:proofErr w:type="spellEnd"/>
+      <w:r>
+        <w:rPr>
+          <w:b/>
+          <w:bCs/>
+          <w:lang w:val="en-AU"/>
+        </w:rPr>
+        <w:t xml:space="preserve"> Loss</w:t>
+      </w:r>
+      <w:r>
+        <w:rPr>
+          <w:lang w:val="en-AU"/>
+        </w:rPr>
+        <w:t>: This is used for binary classification tasks and measures the difference between actual and predicted values.</w:t>
+      </w:r>
+    </w:p>
+    <w:p>
+      <w:pPr>
+        <w:numPr>
+          <w:ilvl w:val="1"/>
+          <w:numId w:val="13"/>
+        </w:numPr>
+        <w:rPr>
+          <w:lang w:val="en-AU"/>
+        </w:rPr>
+      </w:pPr>
+      <w:r>
+        <w:rPr>
+          <w:b/>
+          <w:bCs/>
+          <w:lang w:val="en-AU"/>
+        </w:rPr>
+        <w:t>Adam Optimizer</w:t>
+      </w:r>
+      <w:r>
+        <w:rPr>
+          <w:lang w:val="en-AU"/>
+        </w:rPr>
+        <w:t>: Adam is an efficient gradient-based optimization algorithm that adjusts the learning rate during training.</w:t>
+      </w:r>
+    </w:p>
+    <w:p>
+      <w:pPr>
+        <w:numPr>
+          <w:ilvl w:val="1"/>
+          <w:numId w:val="13"/>
+        </w:numPr>
+        <w:rPr>
+          <w:lang w:val="en-AU"/>
+        </w:rPr>
+      </w:pPr>
+      <w:r>
+        <w:rPr>
+          <w:b/>
+          <w:bCs/>
+          <w:lang w:val="en-AU"/>
+        </w:rPr>
+        <w:t>Accuracy</w:t>
+      </w:r>
+      <w:r>
+        <w:rPr>
+          <w:lang w:val="en-AU"/>
+        </w:rPr>
+        <w:t>: This metric will help us track how often the model is correctly predicting churn during training.</w:t>
+      </w:r>
+    </w:p>
+    <w:tbl>
+      <w:tblPr>
+        <w:tblStyle w:val="TableGrid"/>
+        <w:tblW w:w="0" w:type="auto"/>
+        <w:tblLook w:val="04A0" w:firstRow="1" w:lastRow="0" w:firstColumn="1" w:lastColumn="0" w:noHBand="0" w:noVBand="1"/>
+      </w:tblPr>
+      <w:tblGrid>
+        <w:gridCol w:w="8630"/>
+      </w:tblGrid>
+      <w:tr>
+        <w:tc>
+          <w:tcPr>
+            <w:tcW w:w="8856" w:type="dxa"/>
+          </w:tcPr>
+          <w:p>
+            <w:proofErr w:type="spellStart"/>
+            <w:proofErr w:type="gramStart"/>
+            <w:r>
+              <w:t>model.compile</w:t>
+            </w:r>
+            <w:proofErr w:type="spellEnd"/>
+            <w:proofErr w:type="gramEnd"/>
+            <w:r>
+              <w:t>(optimizer='</w:t>
+            </w:r>
+            <w:proofErr w:type="spellStart"/>
+            <w:r>
+              <w:t>adam</w:t>
+            </w:r>
+            <w:proofErr w:type="spellEnd"/>
+            <w:r>
+              <w:t>', loss='</w:t>
+            </w:r>
+            <w:proofErr w:type="spellStart"/>
+            <w:r>
+              <w:t>binary_crossentropy</w:t>
+            </w:r>
+            <w:proofErr w:type="spellEnd"/>
+            <w:r>
+              <w:t>', metrics=['accuracy'])</w:t>
+            </w:r>
+          </w:p>
+        </w:tc>
+      </w:tr>
+    </w:tbl>
+    <w:p/>
+    <w:p>
+      <w:pPr>
+        <w:rPr>
+          <w:b/>
+          <w:bCs/>
+          <w:lang w:val="en-AU"/>
+        </w:rPr>
+      </w:pPr>
+      <w:r>
+        <w:rPr>
+          <w:b/>
+          <w:bCs/>
+          <w:lang w:val="en-AU"/>
+        </w:rPr>
+        <w:t>Step 5: Training the Model</w:t>
+      </w:r>
+    </w:p>
+    <w:p>
+      <w:pPr>
+        <w:numPr>
+          <w:ilvl w:val="0"/>
+          <w:numId w:val="14"/>
+        </w:numPr>
+        <w:rPr>
+          <w:lang w:val="en-AU"/>
+        </w:rPr>
+      </w:pPr>
+      <w:r>
+        <w:rPr>
+          <w:lang w:val="en-AU"/>
+        </w:rPr>
+        <w:t xml:space="preserve">The model is trained using the </w:t>
+      </w:r>
+      <w:r>
+        <w:rPr>
+          <w:b/>
+          <w:bCs/>
+          <w:lang w:val="en-AU"/>
+        </w:rPr>
+        <w:t>training data</w:t>
+      </w:r>
+      <w:r>
+        <w:rPr>
+          <w:lang w:val="en-AU"/>
+        </w:rPr>
+        <w:t xml:space="preserve"> (</w:t>
+      </w:r>
+      <w:proofErr w:type="spellStart"/>
+      <w:r>
+        <w:rPr>
+          <w:lang w:val="en-AU"/>
+        </w:rPr>
+        <w:t>X_train</w:t>
+      </w:r>
+      <w:proofErr w:type="spellEnd"/>
+      <w:r>
+        <w:rPr>
+          <w:lang w:val="en-AU"/>
+        </w:rPr>
+        <w:t xml:space="preserve"> and </w:t>
+      </w:r>
+      <w:proofErr w:type="spellStart"/>
+      <w:r>
+        <w:rPr>
+          <w:lang w:val="en-AU"/>
+        </w:rPr>
+        <w:t>y_train</w:t>
+      </w:r>
+      <w:proofErr w:type="spellEnd"/>
+      <w:r>
+        <w:rPr>
+          <w:lang w:val="en-AU"/>
+        </w:rPr>
+        <w:t xml:space="preserve">). We train the model for 50 </w:t>
+      </w:r>
+      <w:r>
+        <w:rPr>
+          <w:b/>
+          <w:bCs/>
+          <w:lang w:val="en-AU"/>
+        </w:rPr>
+        <w:t>epochs</w:t>
+      </w:r>
+      <w:r>
+        <w:rPr>
+          <w:lang w:val="en-AU"/>
+        </w:rPr>
+        <w:t xml:space="preserve"> (one epoch = one complete cycle through the training dataset), with a batch size of 32 (meaning that the data is divided into batches of 32 samples each, and the model updates weights after each batch).</w:t>
+      </w:r>
+    </w:p>
+    <w:tbl>
+      <w:tblPr>
+        <w:tblStyle w:val="TableGrid"/>
+        <w:tblW w:w="0" w:type="auto"/>
+        <w:tblLook w:val="04A0" w:firstRow="1" w:lastRow="0" w:firstColumn="1" w:lastColumn="0" w:noHBand="0" w:noVBand="1"/>
+      </w:tblPr>
+      <w:tblGrid>
+        <w:gridCol w:w="8630"/>
+      </w:tblGrid>
+      <w:tr>
+        <w:tc>
+          <w:tcPr>
+            <w:tcW w:w="8856" w:type="dxa"/>
+          </w:tcPr>
+          <w:p>
+            <w:r>
+              <w:t xml:space="preserve">history = </w:t>
+            </w:r>
+            <w:proofErr w:type="spellStart"/>
+            <w:proofErr w:type="gramStart"/>
+            <w:r>
+              <w:t>model.fit</w:t>
+            </w:r>
+            <w:proofErr w:type="spellEnd"/>
+            <w:r>
+              <w:t>(</w:t>
+            </w:r>
+            <w:proofErr w:type="spellStart"/>
+            <w:proofErr w:type="gramEnd"/>
+            <w:r>
+              <w:t>X_train</w:t>
+            </w:r>
+            <w:proofErr w:type="spellEnd"/>
+            <w:r>
+              <w:t xml:space="preserve">, </w:t>
+            </w:r>
+            <w:proofErr w:type="spellStart"/>
+            <w:r>
+              <w:t>y_train</w:t>
+            </w:r>
+            <w:proofErr w:type="spellEnd"/>
+            <w:r>
+              <w:t xml:space="preserve">, epochs=50, </w:t>
+            </w:r>
+            <w:proofErr w:type="spellStart"/>
+            <w:r>
+              <w:t>batch_size</w:t>
+            </w:r>
+            <w:proofErr w:type="spellEnd"/>
+            <w:r>
+              <w:t xml:space="preserve">=32, </w:t>
+            </w:r>
+            <w:proofErr w:type="spellStart"/>
+            <w:r>
+              <w:t>validation_data</w:t>
+            </w:r>
+            <w:proofErr w:type="spellEnd"/>
+            <w:r>
+              <w:t>=(</w:t>
+            </w:r>
+            <w:proofErr w:type="spellStart"/>
+            <w:r>
+              <w:t>X_test</w:t>
+            </w:r>
+            <w:proofErr w:type="spellEnd"/>
+            <w:r>
+              <w:t xml:space="preserve">, </w:t>
+            </w:r>
+            <w:proofErr w:type="spellStart"/>
+            <w:r>
+              <w:t>y_test</w:t>
+            </w:r>
+            <w:proofErr w:type="spellEnd"/>
+            <w:r>
+              <w:t>))</w:t>
+            </w:r>
+          </w:p>
+        </w:tc>
+      </w:tr>
+    </w:tbl>
+    <w:p/>
+    <w:p>
+      <w:pPr>
+        <w:rPr>
+          <w:lang w:val="en-AU"/>
+        </w:rPr>
+      </w:pPr>
+      <w:r>
+        <w:rPr>
+          <w:lang w:val="en-AU"/>
+        </w:rPr>
+        <w:t>Explanation:</w:t>
+      </w:r>
+    </w:p>
+    <w:p>
+      <w:pPr>
+        <w:numPr>
+          <w:ilvl w:val="0"/>
+          <w:numId w:val="15"/>
+        </w:numPr>
+        <w:rPr>
+          <w:lang w:val="en-AU"/>
+        </w:rPr>
+      </w:pPr>
+      <w:r>
+        <w:rPr>
+          <w:b/>
+          <w:bCs/>
+          <w:lang w:val="en-AU"/>
+        </w:rPr>
+        <w:t>Training</w:t>
+      </w:r>
+      <w:r>
+        <w:rPr>
+          <w:lang w:val="en-AU"/>
+        </w:rPr>
+        <w:t xml:space="preserve"> involves feeding data to the model, calculating the error (loss), and adjusting the model’s weights to minimize the error over time.</w:t>
+      </w:r>
+    </w:p>
+    <w:p>
+      <w:pPr>
+        <w:numPr>
+          <w:ilvl w:val="0"/>
+          <w:numId w:val="15"/>
+        </w:numPr>
+        <w:rPr>
+          <w:lang w:val="en-AU"/>
+        </w:rPr>
+      </w:pPr>
+      <w:r>
+        <w:rPr>
+          <w:b/>
+          <w:bCs/>
+          <w:lang w:val="en-AU"/>
+        </w:rPr>
+        <w:t>Validation Data</w:t>
+      </w:r>
+      <w:r>
+        <w:rPr>
+          <w:lang w:val="en-AU"/>
+        </w:rPr>
+        <w:t>: The test data is used to check how well the model performs on unseen data after each epoch. This helps in detecting overfitting (when a model performs well on training data but poorly on new data).</w:t>
+      </w:r>
+    </w:p>
+    <w:p/>
+    <w:p>
       <w:pPr>
         <w:pStyle w:val="Heading2"/>
       </w:pPr>
       <w:r>
+        <w:lastRenderedPageBreak/>
         <w:t>Step 5: Model Evaluation</w:t>
       </w:r>
     </w:p>
@@ -855,7 +1925,7 @@
         <w:tblLook w:val="04A0" w:firstRow="1" w:lastRow="0" w:firstColumn="1" w:lastColumn="0" w:noHBand="0" w:noVBand="1"/>
       </w:tblPr>
       <w:tblGrid>
-        <w:gridCol w:w="8856"/>
+        <w:gridCol w:w="8630"/>
       </w:tblGrid>
       <w:tr>
         <w:tc>
@@ -880,10 +1950,12 @@
               <w:t xml:space="preserve"> = </w:t>
             </w:r>
             <w:proofErr w:type="spellStart"/>
+            <w:proofErr w:type="gramStart"/>
             <w:r>
               <w:t>model.evaluate</w:t>
             </w:r>
             <w:proofErr w:type="spellEnd"/>
+            <w:proofErr w:type="gramEnd"/>
             <w:r>
               <w:t>(</w:t>
             </w:r>
@@ -905,10 +1977,12 @@
             </w:r>
           </w:p>
           <w:p>
+            <w:proofErr w:type="gramStart"/>
             <w:r>
               <w:t>print(</w:t>
             </w:r>
             <w:proofErr w:type="spellStart"/>
+            <w:proofErr w:type="gramEnd"/>
             <w:r>
               <w:t>f"Test</w:t>
             </w:r>
@@ -947,9 +2021,169 @@
     </w:p>
     <w:p>
       <w:r>
-        <w:t>The model's test accuracy is 80.27%, which is a decent performance. It indicates that the model is correctly classifying churn and non-churn customers in about 80% of the cases.</w:t>
+        <w:t xml:space="preserve">The model's test accuracy is 80.27%, which is a decent performance. It indicates that the </w:t>
+      </w:r>
+      <w:proofErr w:type="gramStart"/>
+      <w:r>
+        <w:t>model is</w:t>
+      </w:r>
+      <w:proofErr w:type="gramEnd"/>
+      <w:r>
+        <w:t xml:space="preserve"> correctly classifying churn and non-churn customers in about 80% of the cases.</w:t>
       </w:r>
     </w:p>
+    <w:p>
+      <w:r>
+        <w:rPr>
+          <w:noProof/>
+        </w:rPr>
+        <w:lastRenderedPageBreak/>
+        <w:drawing>
+          <wp:inline distT="0" distB="0" distL="0" distR="0" wp14:anchorId="7E47CF3B" wp14:editId="73BBFD1A">
+            <wp:extent cx="5303531" cy="3977648"/>
+            <wp:effectExtent l="0" t="0" r="0" b="3810"/>
+            <wp:docPr id="203750709" name="Picture 1"/>
+            <wp:cNvGraphicFramePr>
+              <a:graphicFrameLocks xmlns:a="http://schemas.openxmlformats.org/drawingml/2006/main" noChangeAspect="1"/>
+            </wp:cNvGraphicFramePr>
+            <a:graphic xmlns:a="http://schemas.openxmlformats.org/drawingml/2006/main">
+              <a:graphicData uri="http://schemas.openxmlformats.org/drawingml/2006/picture">
+                <pic:pic xmlns:pic="http://schemas.openxmlformats.org/drawingml/2006/picture">
+                  <pic:nvPicPr>
+                    <pic:cNvPr id="203750709" name="Picture 203750709"/>
+                    <pic:cNvPicPr/>
+                  </pic:nvPicPr>
+                  <pic:blipFill>
+                    <a:blip r:embed="rId7"/>
+                    <a:stretch>
+                      <a:fillRect/>
+                    </a:stretch>
+                  </pic:blipFill>
+                  <pic:spPr>
+                    <a:xfrm>
+                      <a:off x="0" y="0"/>
+                      <a:ext cx="5303531" cy="3977648"/>
+                    </a:xfrm>
+                    <a:prstGeom prst="rect">
+                      <a:avLst/>
+                    </a:prstGeom>
+                  </pic:spPr>
+                </pic:pic>
+              </a:graphicData>
+            </a:graphic>
+          </wp:inline>
+        </w:drawing>
+      </w:r>
+    </w:p>
+    <w:p>
+      <w:r>
+        <w:t xml:space="preserve">The model </w:t>
+      </w:r>
+      <w:proofErr w:type="gramStart"/>
+      <w:r>
+        <w:t>is predicting</w:t>
+      </w:r>
+      <w:proofErr w:type="gramEnd"/>
+      <w:r>
+        <w:t xml:space="preserve"> that </w:t>
+      </w:r>
+      <w:proofErr w:type="gramStart"/>
+      <w:r>
+        <w:t>the majority of</w:t>
+      </w:r>
+      <w:proofErr w:type="gramEnd"/>
+      <w:r>
+        <w:t xml:space="preserve"> customers are unlikely to churn, which is common in many datasets, as often only a small percentage of customers actually churn in real-world scenarios.</w:t>
+      </w:r>
+      <w:r>
+        <w:t xml:space="preserve"> </w:t>
+      </w:r>
+      <w:r>
+        <w:t>The difference in the height of the two bars means that most customers in the test set are being classified as "No Churn" by the model, while a smaller portion are predicted as "Churn."</w:t>
+      </w:r>
+    </w:p>
+    <w:p>
+      <w:pPr>
+        <w:rPr>
+          <w:b/>
+          <w:bCs/>
+          <w:lang w:val="en-AU"/>
+        </w:rPr>
+      </w:pPr>
+      <w:r>
+        <w:rPr>
+          <w:b/>
+          <w:bCs/>
+          <w:lang w:val="en-AU"/>
+        </w:rPr>
+        <w:t>Why This Matters:</w:t>
+      </w:r>
+    </w:p>
+    <w:p>
+      <w:pPr>
+        <w:numPr>
+          <w:ilvl w:val="0"/>
+          <w:numId w:val="16"/>
+        </w:numPr>
+        <w:rPr>
+          <w:lang w:val="en-AU"/>
+        </w:rPr>
+      </w:pPr>
+      <w:r>
+        <w:rPr>
+          <w:b/>
+          <w:bCs/>
+          <w:lang w:val="en-AU"/>
+        </w:rPr>
+        <w:t>Imbalanced Dataset:</w:t>
+      </w:r>
+      <w:r>
+        <w:rPr>
+          <w:lang w:val="en-AU"/>
+        </w:rPr>
+        <w:t xml:space="preserve"> If the actual dataset contains many more "No Churn" cases than "Churn" cases, this might be why the model is predicting fewer churn cases. You can check the original distribution of churn vs. no churn in your dataset.</w:t>
+      </w:r>
+    </w:p>
+    <w:p>
+      <w:pPr>
+        <w:numPr>
+          <w:ilvl w:val="0"/>
+          <w:numId w:val="16"/>
+        </w:numPr>
+        <w:rPr>
+          <w:lang w:val="en-AU"/>
+        </w:rPr>
+      </w:pPr>
+      <w:r>
+        <w:rPr>
+          <w:b/>
+          <w:bCs/>
+          <w:lang w:val="en-AU"/>
+        </w:rPr>
+        <w:t>Potential Model Bias:</w:t>
+      </w:r>
+      <w:r>
+        <w:rPr>
+          <w:lang w:val="en-AU"/>
+        </w:rPr>
+        <w:t xml:space="preserve"> If the model is biased towards predicting "No Churn" more often, it may be due to an imbalance in the data (more "No Churn" than "Churn" cases) or model training, and additional techniques such as oversampling or </w:t>
+      </w:r>
+      <w:proofErr w:type="spellStart"/>
+      <w:r>
+        <w:rPr>
+          <w:lang w:val="en-AU"/>
+        </w:rPr>
+        <w:t>undersampling</w:t>
+      </w:r>
+      <w:proofErr w:type="spellEnd"/>
+      <w:r>
+        <w:rPr>
+          <w:lang w:val="en-AU"/>
+        </w:rPr>
+        <w:t xml:space="preserve"> might be needed.</w:t>
+      </w:r>
+    </w:p>
+    <w:p/>
     <w:p>
       <w:pPr>
         <w:pStyle w:val="Heading2"/>
@@ -977,74 +2211,6 @@
                 <pic:pic xmlns:pic="http://schemas.openxmlformats.org/drawingml/2006/picture">
                   <pic:nvPicPr>
                     <pic:cNvPr id="1357340436" name="Picture 2" descr="A graph of a graph&#10;&#10;Description automatically generated"/>
-                    <pic:cNvPicPr/>
-                  </pic:nvPicPr>
-                  <pic:blipFill>
-                    <a:blip r:embed="rId7"/>
-                    <a:stretch>
-                      <a:fillRect/>
-                    </a:stretch>
-                  </pic:blipFill>
-                  <pic:spPr>
-                    <a:xfrm>
-                      <a:off x="0" y="0"/>
-                      <a:ext cx="5266954" cy="4160528"/>
-                    </a:xfrm>
-                    <a:prstGeom prst="rect">
-                      <a:avLst/>
-                    </a:prstGeom>
-                  </pic:spPr>
-                </pic:pic>
-              </a:graphicData>
-            </a:graphic>
-          </wp:inline>
-        </w:drawing>
-      </w:r>
-    </w:p>
-    <w:p>
-      <w:r>
-        <w:t>The loss plot shows how the training and validation (test) loss decreased over the course of 50 epochs. Here's what we observe:</w:t>
-      </w:r>
-    </w:p>
-    <w:p>
-      <w:r>
-        <w:t>- Initial High Loss: The loss starts at a higher value but quickly decreases in the first few epochs.</w:t>
-      </w:r>
-    </w:p>
-    <w:p>
-      <w:r>
-        <w:t>- Stabilization: After around 10 epochs, the training and test loss curves start to flatten. Both curves stabilize at similar levels, indicating that the model is not overfitting and generalizes well to unseen data.</w:t>
-      </w:r>
-    </w:p>
-    <w:p/>
-    <w:p/>
-    <w:p>
-      <w:pPr>
-        <w:pStyle w:val="Heading2"/>
-      </w:pPr>
-      <w:r>
-        <w:lastRenderedPageBreak/>
-        <w:t>3. Accuracy Plot</w:t>
-      </w:r>
-    </w:p>
-    <w:p>
-      <w:r>
-        <w:rPr>
-          <w:noProof/>
-        </w:rPr>
-        <w:drawing>
-          <wp:inline distT="0" distB="0" distL="0" distR="0" wp14:anchorId="71D0F14F" wp14:editId="0E61245C">
-            <wp:extent cx="5266954" cy="4160528"/>
-            <wp:effectExtent l="0" t="0" r="0" b="0"/>
-            <wp:docPr id="1944336186" name="Picture 1"/>
-            <wp:cNvGraphicFramePr>
-              <a:graphicFrameLocks xmlns:a="http://schemas.openxmlformats.org/drawingml/2006/main" noChangeAspect="1"/>
-            </wp:cNvGraphicFramePr>
-            <a:graphic xmlns:a="http://schemas.openxmlformats.org/drawingml/2006/main">
-              <a:graphicData uri="http://schemas.openxmlformats.org/drawingml/2006/picture">
-                <pic:pic xmlns:pic="http://schemas.openxmlformats.org/drawingml/2006/picture">
-                  <pic:nvPicPr>
-                    <pic:cNvPr id="1944336186" name="Picture 1944336186"/>
                     <pic:cNvPicPr/>
                   </pic:nvPicPr>
                   <pic:blipFill>
@@ -1071,19 +2237,491 @@
     </w:p>
     <w:p>
       <w:r>
-        <w:t>The accuracy plot shows the progression of accuracy over 50 epochs:</w:t>
+        <w:t>The loss plot shows how the training and validation (test) loss decreased over the course of 50 epochs. Here's what we observe:</w:t>
       </w:r>
     </w:p>
     <w:p>
       <w:r>
-        <w:t>- Initial Accuracy Improvement: The accuracy increases significantly within the first few epochs, indicating that the model quickly learns the patterns in the data.</w:t>
+        <w:t>- Initial High Loss: The loss starts at a higher value but quickly decreases in the first few epochs.</w:t>
       </w:r>
     </w:p>
     <w:p>
       <w:r>
+        <w:t>- Stabilization: After around 10 epochs, the training and test loss curves start to flatten. Both curves stabilize at similar levels, indicating that the model is not overfitting and generalizes well to unseen data.</w:t>
+      </w:r>
+    </w:p>
+    <w:p/>
+    <w:p/>
+    <w:p>
+      <w:pPr>
+        <w:pStyle w:val="Heading2"/>
+      </w:pPr>
+      <w:r>
+        <w:lastRenderedPageBreak/>
+        <w:t>3. Accuracy Plot</w:t>
+      </w:r>
+    </w:p>
+    <w:p>
+      <w:r>
+        <w:rPr>
+          <w:noProof/>
+        </w:rPr>
+        <w:drawing>
+          <wp:inline distT="0" distB="0" distL="0" distR="0" wp14:anchorId="71D0F14F" wp14:editId="0E61245C">
+            <wp:extent cx="5266954" cy="4160528"/>
+            <wp:effectExtent l="0" t="0" r="0" b="0"/>
+            <wp:docPr id="1944336186" name="Picture 1"/>
+            <wp:cNvGraphicFramePr>
+              <a:graphicFrameLocks xmlns:a="http://schemas.openxmlformats.org/drawingml/2006/main" noChangeAspect="1"/>
+            </wp:cNvGraphicFramePr>
+            <a:graphic xmlns:a="http://schemas.openxmlformats.org/drawingml/2006/main">
+              <a:graphicData uri="http://schemas.openxmlformats.org/drawingml/2006/picture">
+                <pic:pic xmlns:pic="http://schemas.openxmlformats.org/drawingml/2006/picture">
+                  <pic:nvPicPr>
+                    <pic:cNvPr id="1944336186" name="Picture 1944336186"/>
+                    <pic:cNvPicPr/>
+                  </pic:nvPicPr>
+                  <pic:blipFill>
+                    <a:blip r:embed="rId9"/>
+                    <a:stretch>
+                      <a:fillRect/>
+                    </a:stretch>
+                  </pic:blipFill>
+                  <pic:spPr>
+                    <a:xfrm>
+                      <a:off x="0" y="0"/>
+                      <a:ext cx="5266954" cy="4160528"/>
+                    </a:xfrm>
+                    <a:prstGeom prst="rect">
+                      <a:avLst/>
+                    </a:prstGeom>
+                  </pic:spPr>
+                </pic:pic>
+              </a:graphicData>
+            </a:graphic>
+          </wp:inline>
+        </w:drawing>
+      </w:r>
+    </w:p>
+    <w:p>
+      <w:r>
+        <w:t>The accuracy plot shows the progression of accuracy over 50 epochs:</w:t>
+      </w:r>
+    </w:p>
+    <w:p>
+      <w:r>
+        <w:t>- Initial Accuracy Improvement: The accuracy increases significantly within the first few epochs, indicating that the model quickly learns the patterns in the data.</w:t>
+      </w:r>
+    </w:p>
+    <w:p>
+      <w:r>
         <w:t>- Fluctuation in Test Accuracy: The test accuracy curve fluctuates slightly between epochs but generally stays around 80%. This fluctuation is common in models trained on real-world data.</w:t>
       </w:r>
     </w:p>
+    <w:p>
+      <w:pPr>
+        <w:rPr>
+          <w:b/>
+          <w:bCs/>
+          <w:lang w:val="en-AU"/>
+        </w:rPr>
+      </w:pPr>
+      <w:r>
+        <w:rPr>
+          <w:b/>
+          <w:bCs/>
+          <w:lang w:val="en-AU"/>
+        </w:rPr>
+        <w:t>Next Steps:</w:t>
+      </w:r>
+    </w:p>
+    <w:p>
+      <w:pPr>
+        <w:numPr>
+          <w:ilvl w:val="0"/>
+          <w:numId w:val="17"/>
+        </w:numPr>
+        <w:rPr>
+          <w:lang w:val="en-AU"/>
+        </w:rPr>
+      </w:pPr>
+      <w:r>
+        <w:rPr>
+          <w:b/>
+          <w:bCs/>
+          <w:lang w:val="en-AU"/>
+        </w:rPr>
+        <w:t>Evaluate Model Performance Further:</w:t>
+      </w:r>
+      <w:r>
+        <w:rPr>
+          <w:lang w:val="en-AU"/>
+        </w:rPr>
+        <w:t xml:space="preserve"> </w:t>
+      </w:r>
+      <w:r>
+        <w:rPr>
+          <w:lang w:val="en-AU"/>
+        </w:rPr>
+        <w:t>we</w:t>
+      </w:r>
+      <w:r>
+        <w:rPr>
+          <w:lang w:val="en-AU"/>
+        </w:rPr>
+        <w:t xml:space="preserve"> can check the </w:t>
+      </w:r>
+      <w:r>
+        <w:rPr>
+          <w:b/>
+          <w:bCs/>
+          <w:lang w:val="en-AU"/>
+        </w:rPr>
+        <w:t>confusion matrix</w:t>
+      </w:r>
+      <w:r>
+        <w:rPr>
+          <w:lang w:val="en-AU"/>
+        </w:rPr>
+        <w:t xml:space="preserve"> or calculate precision, recall, and F1-score to see if the model is performing well in identifying churned customers accurately.</w:t>
+      </w:r>
+    </w:p>
+    <w:p>
+      <w:pPr>
+        <w:numPr>
+          <w:ilvl w:val="0"/>
+          <w:numId w:val="17"/>
+        </w:numPr>
+        <w:rPr>
+          <w:lang w:val="en-AU"/>
+        </w:rPr>
+      </w:pPr>
+      <w:r>
+        <w:rPr>
+          <w:b/>
+          <w:bCs/>
+          <w:lang w:val="en-AU"/>
+        </w:rPr>
+        <w:t>Address Data Imbalance:</w:t>
+      </w:r>
+      <w:r>
+        <w:rPr>
+          <w:lang w:val="en-AU"/>
+        </w:rPr>
+        <w:t xml:space="preserve"> If </w:t>
+      </w:r>
+      <w:r>
+        <w:rPr>
+          <w:lang w:val="en-AU"/>
+        </w:rPr>
+        <w:t>we</w:t>
+      </w:r>
+      <w:r>
+        <w:rPr>
+          <w:lang w:val="en-AU"/>
+        </w:rPr>
+        <w:t xml:space="preserve"> find that the dataset is heavily imbalanced, </w:t>
+      </w:r>
+      <w:r>
+        <w:rPr>
+          <w:lang w:val="en-AU"/>
+        </w:rPr>
+        <w:t xml:space="preserve">we need to </w:t>
+      </w:r>
+      <w:r>
+        <w:rPr>
+          <w:lang w:val="en-AU"/>
+        </w:rPr>
+        <w:t>consider resampling techniques to address the imbalance between churn and no churn cases.</w:t>
+      </w:r>
+    </w:p>
+    <w:p>
+      <w:r>
+        <w:br w:type="page"/>
+      </w:r>
+    </w:p>
+    <w:p>
+      <w:pPr>
+        <w:pStyle w:val="Heading2"/>
+      </w:pPr>
+      <w:r>
+        <w:lastRenderedPageBreak/>
+        <w:t>Confusion matrix</w:t>
+      </w:r>
+    </w:p>
+    <w:p>
+      <w:r>
+        <w:rPr>
+          <w:noProof/>
+        </w:rPr>
+        <w:drawing>
+          <wp:inline distT="0" distB="0" distL="0" distR="0" wp14:anchorId="18FBFB64" wp14:editId="5DFCBC70">
+            <wp:extent cx="4663449" cy="3593599"/>
+            <wp:effectExtent l="0" t="0" r="3810" b="6985"/>
+            <wp:docPr id="2141001861" name="Picture 2"/>
+            <wp:cNvGraphicFramePr>
+              <a:graphicFrameLocks xmlns:a="http://schemas.openxmlformats.org/drawingml/2006/main" noChangeAspect="1"/>
+            </wp:cNvGraphicFramePr>
+            <a:graphic xmlns:a="http://schemas.openxmlformats.org/drawingml/2006/main">
+              <a:graphicData uri="http://schemas.openxmlformats.org/drawingml/2006/picture">
+                <pic:pic xmlns:pic="http://schemas.openxmlformats.org/drawingml/2006/picture">
+                  <pic:nvPicPr>
+                    <pic:cNvPr id="2141001861" name="Picture 2141001861"/>
+                    <pic:cNvPicPr/>
+                  </pic:nvPicPr>
+                  <pic:blipFill>
+                    <a:blip r:embed="rId10"/>
+                    <a:stretch>
+                      <a:fillRect/>
+                    </a:stretch>
+                  </pic:blipFill>
+                  <pic:spPr>
+                    <a:xfrm>
+                      <a:off x="0" y="0"/>
+                      <a:ext cx="4663449" cy="3593599"/>
+                    </a:xfrm>
+                    <a:prstGeom prst="rect">
+                      <a:avLst/>
+                    </a:prstGeom>
+                  </pic:spPr>
+                </pic:pic>
+              </a:graphicData>
+            </a:graphic>
+          </wp:inline>
+        </w:drawing>
+      </w:r>
+    </w:p>
+    <w:p>
+      <w:pPr>
+        <w:pStyle w:val="ListParagraph"/>
+        <w:numPr>
+          <w:ilvl w:val="0"/>
+          <w:numId w:val="18"/>
+        </w:numPr>
+        <w:rPr>
+          <w:color w:val="FF0000"/>
+          <w:lang w:val="en-AU"/>
+        </w:rPr>
+      </w:pPr>
+      <w:r>
+        <w:rPr>
+          <w:color w:val="FF0000"/>
+          <w:lang w:val="en-AU"/>
+        </w:rPr>
+        <w:t>Precision: 0.68</w:t>
+      </w:r>
+    </w:p>
+    <w:p>
+      <w:pPr>
+        <w:pStyle w:val="ListParagraph"/>
+        <w:numPr>
+          <w:ilvl w:val="0"/>
+          <w:numId w:val="18"/>
+        </w:numPr>
+        <w:rPr>
+          <w:color w:val="FF0000"/>
+          <w:lang w:val="en-AU"/>
+        </w:rPr>
+      </w:pPr>
+      <w:r>
+        <w:rPr>
+          <w:color w:val="FF0000"/>
+          <w:lang w:val="en-AU"/>
+        </w:rPr>
+        <w:t>Recall: 0.49</w:t>
+      </w:r>
+    </w:p>
+    <w:p>
+      <w:pPr>
+        <w:pStyle w:val="ListParagraph"/>
+        <w:numPr>
+          <w:ilvl w:val="0"/>
+          <w:numId w:val="18"/>
+        </w:numPr>
+        <w:rPr>
+          <w:color w:val="FF0000"/>
+          <w:lang w:val="en-AU"/>
+        </w:rPr>
+      </w:pPr>
+      <w:r>
+        <w:rPr>
+          <w:color w:val="FF0000"/>
+          <w:lang w:val="en-AU"/>
+        </w:rPr>
+        <w:t>F1-Score: 0.57</w:t>
+      </w:r>
+    </w:p>
+    <w:p>
+      <w:pPr>
+        <w:pStyle w:val="Heading2"/>
+      </w:pPr>
+      <w:r>
+        <w:t>1. Confusion Matrix Explanation:</w:t>
+      </w:r>
+    </w:p>
+    <w:p>
+      <w:r>
+        <w:t>- True Positives (TP): 182 customers were correctly predicted to churn (actual churn and predicted churn).</w:t>
+      </w:r>
+      <w:r>
+        <w:br/>
+        <w:t>- True Negatives (TN): 949 customers were correctly predicted not to churn (actual no churn and predicted no churn).</w:t>
+      </w:r>
+      <w:r>
+        <w:br/>
+        <w:t>- False Positives (FP): 87 customers were incorrectly predicted to churn (predicted churn but actually no churn).</w:t>
+      </w:r>
+      <w:r>
+        <w:br/>
+        <w:t>- False Negatives (FN): 191 customers were incorrectly predicted not to churn (predicted no churn but actually churn).</w:t>
+      </w:r>
+      <w:r>
+        <w:br/>
+      </w:r>
+    </w:p>
+    <w:p>
+      <w:pPr>
+        <w:pStyle w:val="Heading2"/>
+      </w:pPr>
+      <w:r>
+        <w:t>2. Precision, Recall, and F1-Score:</w:t>
+      </w:r>
+    </w:p>
+    <w:p>
+      <w:r>
+        <w:t>- Precision: 0.68: Out of all the customers that the model predicted to churn (269 customers), 68% were actually churn cases, meaning the model is relatively accurate in predicting churn, but it does make some incorrect churn predictions (false positives).</w:t>
+      </w:r>
+      <w:r>
+        <w:br/>
+        <w:t>- Recall: 0.49: The model identified only 49% of the actual churn cases (373 total actual churns), meaning the model is missing a significant number of churn cases (false negatives).</w:t>
+      </w:r>
+      <w:r>
+        <w:br/>
+        <w:t xml:space="preserve">- F1-Score: 0.57: The F1-score of 0.57 indicates a moderate balance between precision and </w:t>
+      </w:r>
+      <w:r>
+        <w:lastRenderedPageBreak/>
+        <w:t>recall. The model struggles more with recall (missing churn cases) than with precision (incorrectly predicting churn).</w:t>
+      </w:r>
+      <w:r>
+        <w:br/>
+      </w:r>
+    </w:p>
+    <w:p>
+      <w:pPr>
+        <w:pStyle w:val="Heading1"/>
+      </w:pPr>
+      <w:r>
+        <w:t>3. Analysis of the Results:</w:t>
+      </w:r>
+    </w:p>
+    <w:p>
+      <w:pPr>
+        <w:pStyle w:val="Heading2"/>
+      </w:pPr>
+      <w:r>
+        <w:t>Strengths:</w:t>
+      </w:r>
+    </w:p>
+    <w:p>
+      <w:r>
+        <w:t>- Good Precision (0.68): The model performs relatively well when it predicts churn. Out of all the customers it predicts to churn, 68% are indeed churners, meaning there are fewer false alarms.</w:t>
+      </w:r>
+      <w:r>
+        <w:br/>
+        <w:t>- True Negatives: The model correctly identifies most of the "No Churn" cases (949 out of 1036), which indicates that it performs well in predicting customers who will stay.</w:t>
+      </w:r>
+      <w:r>
+        <w:br/>
+      </w:r>
+    </w:p>
+    <w:p>
+      <w:pPr>
+        <w:pStyle w:val="Heading2"/>
+      </w:pPr>
+      <w:r>
+        <w:t>Weaknesses:</w:t>
+      </w:r>
+    </w:p>
+    <w:p>
+      <w:r>
+        <w:t>- Low Recall (0.49): The model misses a significant number of actual churn cases (false negatives), which could lead to missed opportunities for retention strategies.</w:t>
+      </w:r>
+      <w:r>
+        <w:br/>
+        <w:t xml:space="preserve">- False Negatives (191 cases): These are customers who </w:t>
+      </w:r>
+      <w:proofErr w:type="gramStart"/>
+      <w:r>
+        <w:t>actually churned</w:t>
+      </w:r>
+      <w:proofErr w:type="gramEnd"/>
+      <w:r>
+        <w:t xml:space="preserve"> but were predicted not to churn by the model. This could be concerning if the goal is to retain churned customers.</w:t>
+      </w:r>
+      <w:r>
+        <w:br/>
+      </w:r>
+    </w:p>
+    <w:p>
+      <w:pPr>
+        <w:pStyle w:val="Heading1"/>
+      </w:pPr>
+      <w:r>
+        <w:t>Key Insights:</w:t>
+      </w:r>
+    </w:p>
+    <w:p>
+      <w:r>
+        <w:t>- Imbalanced Performance: The model does well in identifying customers who will not churn, but it struggles to correctly identify all customers who are at risk of churning (low recall).</w:t>
+      </w:r>
+      <w:r>
+        <w:br/>
+        <w:t xml:space="preserve">- </w:t>
+      </w:r>
+      <w:r>
+        <w:t>I</w:t>
+      </w:r>
+      <w:r>
+        <w:t>mplications for Retention Strategies: While the model may provide useful predictions for a subset of churners (68% precision), it may miss many customers who are at risk, leading to incomplete retention efforts.</w:t>
+      </w:r>
+      <w:r>
+        <w:br/>
+        <w:t>- Focus on Improving Recall: If your goal is to reduce customer churn, you'll want to focus on improving recall by capturing more of the actual churn cases.</w:t>
+      </w:r>
+      <w:r>
+        <w:br/>
+      </w:r>
+    </w:p>
+    <w:p>
+      <w:pPr>
+        <w:pStyle w:val="Heading1"/>
+      </w:pPr>
+      <w:r>
+        <w:t>4. Recommendations:</w:t>
+      </w:r>
+    </w:p>
+    <w:p>
+      <w:r>
+        <w:t>- Improve Recall: Since customer churn is often a critical business metric, improving recall should be a priority. Techniques include adjusting the decision threshold or using resampling methods to ensure the model captures more churn cases.</w:t>
+      </w:r>
+      <w:r>
+        <w:br/>
+        <w:t>- Balance Precision and Recall: Depending on the business needs, you may want to balance precision (avoiding false positives) and recall (capturing as many true churns as possible). The F1-score will help measure this balance.</w:t>
+      </w:r>
+      <w:r>
+        <w:br/>
+        <w:t xml:space="preserve">- Consider the Business Impact: Missing actual churn cases (low recall) could result in </w:t>
+      </w:r>
+      <w:r>
+        <w:lastRenderedPageBreak/>
+        <w:t>missed opportunities for customer retention. Focus on identifying more churners, even at the cost of slightly lower precision.</w:t>
+      </w:r>
+      <w:r>
+        <w:br/>
+      </w:r>
+    </w:p>
+    <w:p/>
     <w:p>
       <w:pPr>
         <w:pStyle w:val="Heading1"/>
@@ -1287,6 +2925,1122 @@
       </w:pPr>
       <w:rPr>
         <w:rFonts w:ascii="Symbol" w:hAnsi="Symbol" w:hint="default"/>
+      </w:rPr>
+    </w:lvl>
+  </w:abstractNum>
+  <w:abstractNum w:abstractNumId="9" w15:restartNumberingAfterBreak="0">
+    <w:nsid w:val="106B0725"/>
+    <w:multiLevelType w:val="multilevel"/>
+    <w:tmpl w:val="821038EE"/>
+    <w:lvl w:ilvl="0">
+      <w:start w:val="1"/>
+      <w:numFmt w:val="bullet"/>
+      <w:lvlText w:val=""/>
+      <w:lvlJc w:val="left"/>
+      <w:pPr>
+        <w:tabs>
+          <w:tab w:val="num" w:pos="720"/>
+        </w:tabs>
+        <w:ind w:left="720" w:hanging="360"/>
+      </w:pPr>
+      <w:rPr>
+        <w:rFonts w:ascii="Symbol" w:hAnsi="Symbol" w:hint="default"/>
+        <w:sz w:val="20"/>
+      </w:rPr>
+    </w:lvl>
+    <w:lvl w:ilvl="1" w:tentative="1">
+      <w:start w:val="1"/>
+      <w:numFmt w:val="bullet"/>
+      <w:lvlText w:val="o"/>
+      <w:lvlJc w:val="left"/>
+      <w:pPr>
+        <w:tabs>
+          <w:tab w:val="num" w:pos="1440"/>
+        </w:tabs>
+        <w:ind w:left="1440" w:hanging="360"/>
+      </w:pPr>
+      <w:rPr>
+        <w:rFonts w:ascii="Courier New" w:hAnsi="Courier New" w:hint="default"/>
+        <w:sz w:val="20"/>
+      </w:rPr>
+    </w:lvl>
+    <w:lvl w:ilvl="2" w:tentative="1">
+      <w:start w:val="1"/>
+      <w:numFmt w:val="bullet"/>
+      <w:lvlText w:val=""/>
+      <w:lvlJc w:val="left"/>
+      <w:pPr>
+        <w:tabs>
+          <w:tab w:val="num" w:pos="2160"/>
+        </w:tabs>
+        <w:ind w:left="2160" w:hanging="360"/>
+      </w:pPr>
+      <w:rPr>
+        <w:rFonts w:ascii="Wingdings" w:hAnsi="Wingdings" w:hint="default"/>
+        <w:sz w:val="20"/>
+      </w:rPr>
+    </w:lvl>
+    <w:lvl w:ilvl="3" w:tentative="1">
+      <w:start w:val="1"/>
+      <w:numFmt w:val="bullet"/>
+      <w:lvlText w:val=""/>
+      <w:lvlJc w:val="left"/>
+      <w:pPr>
+        <w:tabs>
+          <w:tab w:val="num" w:pos="2880"/>
+        </w:tabs>
+        <w:ind w:left="2880" w:hanging="360"/>
+      </w:pPr>
+      <w:rPr>
+        <w:rFonts w:ascii="Wingdings" w:hAnsi="Wingdings" w:hint="default"/>
+        <w:sz w:val="20"/>
+      </w:rPr>
+    </w:lvl>
+    <w:lvl w:ilvl="4" w:tentative="1">
+      <w:start w:val="1"/>
+      <w:numFmt w:val="bullet"/>
+      <w:lvlText w:val=""/>
+      <w:lvlJc w:val="left"/>
+      <w:pPr>
+        <w:tabs>
+          <w:tab w:val="num" w:pos="3600"/>
+        </w:tabs>
+        <w:ind w:left="3600" w:hanging="360"/>
+      </w:pPr>
+      <w:rPr>
+        <w:rFonts w:ascii="Wingdings" w:hAnsi="Wingdings" w:hint="default"/>
+        <w:sz w:val="20"/>
+      </w:rPr>
+    </w:lvl>
+    <w:lvl w:ilvl="5" w:tentative="1">
+      <w:start w:val="1"/>
+      <w:numFmt w:val="bullet"/>
+      <w:lvlText w:val=""/>
+      <w:lvlJc w:val="left"/>
+      <w:pPr>
+        <w:tabs>
+          <w:tab w:val="num" w:pos="4320"/>
+        </w:tabs>
+        <w:ind w:left="4320" w:hanging="360"/>
+      </w:pPr>
+      <w:rPr>
+        <w:rFonts w:ascii="Wingdings" w:hAnsi="Wingdings" w:hint="default"/>
+        <w:sz w:val="20"/>
+      </w:rPr>
+    </w:lvl>
+    <w:lvl w:ilvl="6" w:tentative="1">
+      <w:start w:val="1"/>
+      <w:numFmt w:val="bullet"/>
+      <w:lvlText w:val=""/>
+      <w:lvlJc w:val="left"/>
+      <w:pPr>
+        <w:tabs>
+          <w:tab w:val="num" w:pos="5040"/>
+        </w:tabs>
+        <w:ind w:left="5040" w:hanging="360"/>
+      </w:pPr>
+      <w:rPr>
+        <w:rFonts w:ascii="Wingdings" w:hAnsi="Wingdings" w:hint="default"/>
+        <w:sz w:val="20"/>
+      </w:rPr>
+    </w:lvl>
+    <w:lvl w:ilvl="7" w:tentative="1">
+      <w:start w:val="1"/>
+      <w:numFmt w:val="bullet"/>
+      <w:lvlText w:val=""/>
+      <w:lvlJc w:val="left"/>
+      <w:pPr>
+        <w:tabs>
+          <w:tab w:val="num" w:pos="5760"/>
+        </w:tabs>
+        <w:ind w:left="5760" w:hanging="360"/>
+      </w:pPr>
+      <w:rPr>
+        <w:rFonts w:ascii="Wingdings" w:hAnsi="Wingdings" w:hint="default"/>
+        <w:sz w:val="20"/>
+      </w:rPr>
+    </w:lvl>
+    <w:lvl w:ilvl="8" w:tentative="1">
+      <w:start w:val="1"/>
+      <w:numFmt w:val="bullet"/>
+      <w:lvlText w:val=""/>
+      <w:lvlJc w:val="left"/>
+      <w:pPr>
+        <w:tabs>
+          <w:tab w:val="num" w:pos="6480"/>
+        </w:tabs>
+        <w:ind w:left="6480" w:hanging="360"/>
+      </w:pPr>
+      <w:rPr>
+        <w:rFonts w:ascii="Wingdings" w:hAnsi="Wingdings" w:hint="default"/>
+        <w:sz w:val="20"/>
+      </w:rPr>
+    </w:lvl>
+  </w:abstractNum>
+  <w:abstractNum w:abstractNumId="10" w15:restartNumberingAfterBreak="0">
+    <w:nsid w:val="11E816D2"/>
+    <w:multiLevelType w:val="multilevel"/>
+    <w:tmpl w:val="6A76AFE4"/>
+    <w:lvl w:ilvl="0">
+      <w:start w:val="1"/>
+      <w:numFmt w:val="bullet"/>
+      <w:lvlText w:val=""/>
+      <w:lvlJc w:val="left"/>
+      <w:pPr>
+        <w:tabs>
+          <w:tab w:val="num" w:pos="720"/>
+        </w:tabs>
+        <w:ind w:left="720" w:hanging="360"/>
+      </w:pPr>
+      <w:rPr>
+        <w:rFonts w:ascii="Symbol" w:hAnsi="Symbol" w:hint="default"/>
+        <w:sz w:val="20"/>
+      </w:rPr>
+    </w:lvl>
+    <w:lvl w:ilvl="1">
+      <w:start w:val="1"/>
+      <w:numFmt w:val="bullet"/>
+      <w:lvlText w:val="o"/>
+      <w:lvlJc w:val="left"/>
+      <w:pPr>
+        <w:tabs>
+          <w:tab w:val="num" w:pos="1440"/>
+        </w:tabs>
+        <w:ind w:left="1440" w:hanging="360"/>
+      </w:pPr>
+      <w:rPr>
+        <w:rFonts w:ascii="Courier New" w:hAnsi="Courier New" w:hint="default"/>
+        <w:sz w:val="20"/>
+      </w:rPr>
+    </w:lvl>
+    <w:lvl w:ilvl="2" w:tentative="1">
+      <w:start w:val="1"/>
+      <w:numFmt w:val="bullet"/>
+      <w:lvlText w:val=""/>
+      <w:lvlJc w:val="left"/>
+      <w:pPr>
+        <w:tabs>
+          <w:tab w:val="num" w:pos="2160"/>
+        </w:tabs>
+        <w:ind w:left="2160" w:hanging="360"/>
+      </w:pPr>
+      <w:rPr>
+        <w:rFonts w:ascii="Wingdings" w:hAnsi="Wingdings" w:hint="default"/>
+        <w:sz w:val="20"/>
+      </w:rPr>
+    </w:lvl>
+    <w:lvl w:ilvl="3" w:tentative="1">
+      <w:start w:val="1"/>
+      <w:numFmt w:val="bullet"/>
+      <w:lvlText w:val=""/>
+      <w:lvlJc w:val="left"/>
+      <w:pPr>
+        <w:tabs>
+          <w:tab w:val="num" w:pos="2880"/>
+        </w:tabs>
+        <w:ind w:left="2880" w:hanging="360"/>
+      </w:pPr>
+      <w:rPr>
+        <w:rFonts w:ascii="Wingdings" w:hAnsi="Wingdings" w:hint="default"/>
+        <w:sz w:val="20"/>
+      </w:rPr>
+    </w:lvl>
+    <w:lvl w:ilvl="4" w:tentative="1">
+      <w:start w:val="1"/>
+      <w:numFmt w:val="bullet"/>
+      <w:lvlText w:val=""/>
+      <w:lvlJc w:val="left"/>
+      <w:pPr>
+        <w:tabs>
+          <w:tab w:val="num" w:pos="3600"/>
+        </w:tabs>
+        <w:ind w:left="3600" w:hanging="360"/>
+      </w:pPr>
+      <w:rPr>
+        <w:rFonts w:ascii="Wingdings" w:hAnsi="Wingdings" w:hint="default"/>
+        <w:sz w:val="20"/>
+      </w:rPr>
+    </w:lvl>
+    <w:lvl w:ilvl="5" w:tentative="1">
+      <w:start w:val="1"/>
+      <w:numFmt w:val="bullet"/>
+      <w:lvlText w:val=""/>
+      <w:lvlJc w:val="left"/>
+      <w:pPr>
+        <w:tabs>
+          <w:tab w:val="num" w:pos="4320"/>
+        </w:tabs>
+        <w:ind w:left="4320" w:hanging="360"/>
+      </w:pPr>
+      <w:rPr>
+        <w:rFonts w:ascii="Wingdings" w:hAnsi="Wingdings" w:hint="default"/>
+        <w:sz w:val="20"/>
+      </w:rPr>
+    </w:lvl>
+    <w:lvl w:ilvl="6" w:tentative="1">
+      <w:start w:val="1"/>
+      <w:numFmt w:val="bullet"/>
+      <w:lvlText w:val=""/>
+      <w:lvlJc w:val="left"/>
+      <w:pPr>
+        <w:tabs>
+          <w:tab w:val="num" w:pos="5040"/>
+        </w:tabs>
+        <w:ind w:left="5040" w:hanging="360"/>
+      </w:pPr>
+      <w:rPr>
+        <w:rFonts w:ascii="Wingdings" w:hAnsi="Wingdings" w:hint="default"/>
+        <w:sz w:val="20"/>
+      </w:rPr>
+    </w:lvl>
+    <w:lvl w:ilvl="7" w:tentative="1">
+      <w:start w:val="1"/>
+      <w:numFmt w:val="bullet"/>
+      <w:lvlText w:val=""/>
+      <w:lvlJc w:val="left"/>
+      <w:pPr>
+        <w:tabs>
+          <w:tab w:val="num" w:pos="5760"/>
+        </w:tabs>
+        <w:ind w:left="5760" w:hanging="360"/>
+      </w:pPr>
+      <w:rPr>
+        <w:rFonts w:ascii="Wingdings" w:hAnsi="Wingdings" w:hint="default"/>
+        <w:sz w:val="20"/>
+      </w:rPr>
+    </w:lvl>
+    <w:lvl w:ilvl="8" w:tentative="1">
+      <w:start w:val="1"/>
+      <w:numFmt w:val="bullet"/>
+      <w:lvlText w:val=""/>
+      <w:lvlJc w:val="left"/>
+      <w:pPr>
+        <w:tabs>
+          <w:tab w:val="num" w:pos="6480"/>
+        </w:tabs>
+        <w:ind w:left="6480" w:hanging="360"/>
+      </w:pPr>
+      <w:rPr>
+        <w:rFonts w:ascii="Wingdings" w:hAnsi="Wingdings" w:hint="default"/>
+        <w:sz w:val="20"/>
+      </w:rPr>
+    </w:lvl>
+  </w:abstractNum>
+  <w:abstractNum w:abstractNumId="11" w15:restartNumberingAfterBreak="0">
+    <w:nsid w:val="1AAD0AD8"/>
+    <w:multiLevelType w:val="multilevel"/>
+    <w:tmpl w:val="4A0AD676"/>
+    <w:lvl w:ilvl="0">
+      <w:start w:val="1"/>
+      <w:numFmt w:val="bullet"/>
+      <w:lvlText w:val=""/>
+      <w:lvlJc w:val="left"/>
+      <w:pPr>
+        <w:tabs>
+          <w:tab w:val="num" w:pos="720"/>
+        </w:tabs>
+        <w:ind w:left="720" w:hanging="360"/>
+      </w:pPr>
+      <w:rPr>
+        <w:rFonts w:ascii="Symbol" w:hAnsi="Symbol" w:hint="default"/>
+        <w:sz w:val="20"/>
+      </w:rPr>
+    </w:lvl>
+    <w:lvl w:ilvl="1" w:tentative="1">
+      <w:start w:val="1"/>
+      <w:numFmt w:val="bullet"/>
+      <w:lvlText w:val="o"/>
+      <w:lvlJc w:val="left"/>
+      <w:pPr>
+        <w:tabs>
+          <w:tab w:val="num" w:pos="1440"/>
+        </w:tabs>
+        <w:ind w:left="1440" w:hanging="360"/>
+      </w:pPr>
+      <w:rPr>
+        <w:rFonts w:ascii="Courier New" w:hAnsi="Courier New" w:hint="default"/>
+        <w:sz w:val="20"/>
+      </w:rPr>
+    </w:lvl>
+    <w:lvl w:ilvl="2" w:tentative="1">
+      <w:start w:val="1"/>
+      <w:numFmt w:val="bullet"/>
+      <w:lvlText w:val=""/>
+      <w:lvlJc w:val="left"/>
+      <w:pPr>
+        <w:tabs>
+          <w:tab w:val="num" w:pos="2160"/>
+        </w:tabs>
+        <w:ind w:left="2160" w:hanging="360"/>
+      </w:pPr>
+      <w:rPr>
+        <w:rFonts w:ascii="Wingdings" w:hAnsi="Wingdings" w:hint="default"/>
+        <w:sz w:val="20"/>
+      </w:rPr>
+    </w:lvl>
+    <w:lvl w:ilvl="3" w:tentative="1">
+      <w:start w:val="1"/>
+      <w:numFmt w:val="bullet"/>
+      <w:lvlText w:val=""/>
+      <w:lvlJc w:val="left"/>
+      <w:pPr>
+        <w:tabs>
+          <w:tab w:val="num" w:pos="2880"/>
+        </w:tabs>
+        <w:ind w:left="2880" w:hanging="360"/>
+      </w:pPr>
+      <w:rPr>
+        <w:rFonts w:ascii="Wingdings" w:hAnsi="Wingdings" w:hint="default"/>
+        <w:sz w:val="20"/>
+      </w:rPr>
+    </w:lvl>
+    <w:lvl w:ilvl="4" w:tentative="1">
+      <w:start w:val="1"/>
+      <w:numFmt w:val="bullet"/>
+      <w:lvlText w:val=""/>
+      <w:lvlJc w:val="left"/>
+      <w:pPr>
+        <w:tabs>
+          <w:tab w:val="num" w:pos="3600"/>
+        </w:tabs>
+        <w:ind w:left="3600" w:hanging="360"/>
+      </w:pPr>
+      <w:rPr>
+        <w:rFonts w:ascii="Wingdings" w:hAnsi="Wingdings" w:hint="default"/>
+        <w:sz w:val="20"/>
+      </w:rPr>
+    </w:lvl>
+    <w:lvl w:ilvl="5" w:tentative="1">
+      <w:start w:val="1"/>
+      <w:numFmt w:val="bullet"/>
+      <w:lvlText w:val=""/>
+      <w:lvlJc w:val="left"/>
+      <w:pPr>
+        <w:tabs>
+          <w:tab w:val="num" w:pos="4320"/>
+        </w:tabs>
+        <w:ind w:left="4320" w:hanging="360"/>
+      </w:pPr>
+      <w:rPr>
+        <w:rFonts w:ascii="Wingdings" w:hAnsi="Wingdings" w:hint="default"/>
+        <w:sz w:val="20"/>
+      </w:rPr>
+    </w:lvl>
+    <w:lvl w:ilvl="6" w:tentative="1">
+      <w:start w:val="1"/>
+      <w:numFmt w:val="bullet"/>
+      <w:lvlText w:val=""/>
+      <w:lvlJc w:val="left"/>
+      <w:pPr>
+        <w:tabs>
+          <w:tab w:val="num" w:pos="5040"/>
+        </w:tabs>
+        <w:ind w:left="5040" w:hanging="360"/>
+      </w:pPr>
+      <w:rPr>
+        <w:rFonts w:ascii="Wingdings" w:hAnsi="Wingdings" w:hint="default"/>
+        <w:sz w:val="20"/>
+      </w:rPr>
+    </w:lvl>
+    <w:lvl w:ilvl="7" w:tentative="1">
+      <w:start w:val="1"/>
+      <w:numFmt w:val="bullet"/>
+      <w:lvlText w:val=""/>
+      <w:lvlJc w:val="left"/>
+      <w:pPr>
+        <w:tabs>
+          <w:tab w:val="num" w:pos="5760"/>
+        </w:tabs>
+        <w:ind w:left="5760" w:hanging="360"/>
+      </w:pPr>
+      <w:rPr>
+        <w:rFonts w:ascii="Wingdings" w:hAnsi="Wingdings" w:hint="default"/>
+        <w:sz w:val="20"/>
+      </w:rPr>
+    </w:lvl>
+    <w:lvl w:ilvl="8" w:tentative="1">
+      <w:start w:val="1"/>
+      <w:numFmt w:val="bullet"/>
+      <w:lvlText w:val=""/>
+      <w:lvlJc w:val="left"/>
+      <w:pPr>
+        <w:tabs>
+          <w:tab w:val="num" w:pos="6480"/>
+        </w:tabs>
+        <w:ind w:left="6480" w:hanging="360"/>
+      </w:pPr>
+      <w:rPr>
+        <w:rFonts w:ascii="Wingdings" w:hAnsi="Wingdings" w:hint="default"/>
+        <w:sz w:val="20"/>
+      </w:rPr>
+    </w:lvl>
+  </w:abstractNum>
+  <w:abstractNum w:abstractNumId="12" w15:restartNumberingAfterBreak="0">
+    <w:nsid w:val="1BDD2A8E"/>
+    <w:multiLevelType w:val="multilevel"/>
+    <w:tmpl w:val="A9046D54"/>
+    <w:lvl w:ilvl="0">
+      <w:start w:val="1"/>
+      <w:numFmt w:val="bullet"/>
+      <w:lvlText w:val=""/>
+      <w:lvlJc w:val="left"/>
+      <w:pPr>
+        <w:tabs>
+          <w:tab w:val="num" w:pos="720"/>
+        </w:tabs>
+        <w:ind w:left="720" w:hanging="360"/>
+      </w:pPr>
+      <w:rPr>
+        <w:rFonts w:ascii="Symbol" w:hAnsi="Symbol" w:hint="default"/>
+        <w:sz w:val="20"/>
+      </w:rPr>
+    </w:lvl>
+    <w:lvl w:ilvl="1" w:tentative="1">
+      <w:start w:val="1"/>
+      <w:numFmt w:val="bullet"/>
+      <w:lvlText w:val="o"/>
+      <w:lvlJc w:val="left"/>
+      <w:pPr>
+        <w:tabs>
+          <w:tab w:val="num" w:pos="1440"/>
+        </w:tabs>
+        <w:ind w:left="1440" w:hanging="360"/>
+      </w:pPr>
+      <w:rPr>
+        <w:rFonts w:ascii="Courier New" w:hAnsi="Courier New" w:hint="default"/>
+        <w:sz w:val="20"/>
+      </w:rPr>
+    </w:lvl>
+    <w:lvl w:ilvl="2" w:tentative="1">
+      <w:start w:val="1"/>
+      <w:numFmt w:val="bullet"/>
+      <w:lvlText w:val=""/>
+      <w:lvlJc w:val="left"/>
+      <w:pPr>
+        <w:tabs>
+          <w:tab w:val="num" w:pos="2160"/>
+        </w:tabs>
+        <w:ind w:left="2160" w:hanging="360"/>
+      </w:pPr>
+      <w:rPr>
+        <w:rFonts w:ascii="Wingdings" w:hAnsi="Wingdings" w:hint="default"/>
+        <w:sz w:val="20"/>
+      </w:rPr>
+    </w:lvl>
+    <w:lvl w:ilvl="3" w:tentative="1">
+      <w:start w:val="1"/>
+      <w:numFmt w:val="bullet"/>
+      <w:lvlText w:val=""/>
+      <w:lvlJc w:val="left"/>
+      <w:pPr>
+        <w:tabs>
+          <w:tab w:val="num" w:pos="2880"/>
+        </w:tabs>
+        <w:ind w:left="2880" w:hanging="360"/>
+      </w:pPr>
+      <w:rPr>
+        <w:rFonts w:ascii="Wingdings" w:hAnsi="Wingdings" w:hint="default"/>
+        <w:sz w:val="20"/>
+      </w:rPr>
+    </w:lvl>
+    <w:lvl w:ilvl="4" w:tentative="1">
+      <w:start w:val="1"/>
+      <w:numFmt w:val="bullet"/>
+      <w:lvlText w:val=""/>
+      <w:lvlJc w:val="left"/>
+      <w:pPr>
+        <w:tabs>
+          <w:tab w:val="num" w:pos="3600"/>
+        </w:tabs>
+        <w:ind w:left="3600" w:hanging="360"/>
+      </w:pPr>
+      <w:rPr>
+        <w:rFonts w:ascii="Wingdings" w:hAnsi="Wingdings" w:hint="default"/>
+        <w:sz w:val="20"/>
+      </w:rPr>
+    </w:lvl>
+    <w:lvl w:ilvl="5" w:tentative="1">
+      <w:start w:val="1"/>
+      <w:numFmt w:val="bullet"/>
+      <w:lvlText w:val=""/>
+      <w:lvlJc w:val="left"/>
+      <w:pPr>
+        <w:tabs>
+          <w:tab w:val="num" w:pos="4320"/>
+        </w:tabs>
+        <w:ind w:left="4320" w:hanging="360"/>
+      </w:pPr>
+      <w:rPr>
+        <w:rFonts w:ascii="Wingdings" w:hAnsi="Wingdings" w:hint="default"/>
+        <w:sz w:val="20"/>
+      </w:rPr>
+    </w:lvl>
+    <w:lvl w:ilvl="6" w:tentative="1">
+      <w:start w:val="1"/>
+      <w:numFmt w:val="bullet"/>
+      <w:lvlText w:val=""/>
+      <w:lvlJc w:val="left"/>
+      <w:pPr>
+        <w:tabs>
+          <w:tab w:val="num" w:pos="5040"/>
+        </w:tabs>
+        <w:ind w:left="5040" w:hanging="360"/>
+      </w:pPr>
+      <w:rPr>
+        <w:rFonts w:ascii="Wingdings" w:hAnsi="Wingdings" w:hint="default"/>
+        <w:sz w:val="20"/>
+      </w:rPr>
+    </w:lvl>
+    <w:lvl w:ilvl="7" w:tentative="1">
+      <w:start w:val="1"/>
+      <w:numFmt w:val="bullet"/>
+      <w:lvlText w:val=""/>
+      <w:lvlJc w:val="left"/>
+      <w:pPr>
+        <w:tabs>
+          <w:tab w:val="num" w:pos="5760"/>
+        </w:tabs>
+        <w:ind w:left="5760" w:hanging="360"/>
+      </w:pPr>
+      <w:rPr>
+        <w:rFonts w:ascii="Wingdings" w:hAnsi="Wingdings" w:hint="default"/>
+        <w:sz w:val="20"/>
+      </w:rPr>
+    </w:lvl>
+    <w:lvl w:ilvl="8" w:tentative="1">
+      <w:start w:val="1"/>
+      <w:numFmt w:val="bullet"/>
+      <w:lvlText w:val=""/>
+      <w:lvlJc w:val="left"/>
+      <w:pPr>
+        <w:tabs>
+          <w:tab w:val="num" w:pos="6480"/>
+        </w:tabs>
+        <w:ind w:left="6480" w:hanging="360"/>
+      </w:pPr>
+      <w:rPr>
+        <w:rFonts w:ascii="Wingdings" w:hAnsi="Wingdings" w:hint="default"/>
+        <w:sz w:val="20"/>
+      </w:rPr>
+    </w:lvl>
+  </w:abstractNum>
+  <w:abstractNum w:abstractNumId="13" w15:restartNumberingAfterBreak="0">
+    <w:nsid w:val="1F3741B7"/>
+    <w:multiLevelType w:val="multilevel"/>
+    <w:tmpl w:val="9A7C1B76"/>
+    <w:lvl w:ilvl="0">
+      <w:start w:val="1"/>
+      <w:numFmt w:val="bullet"/>
+      <w:lvlText w:val=""/>
+      <w:lvlJc w:val="left"/>
+      <w:pPr>
+        <w:tabs>
+          <w:tab w:val="num" w:pos="720"/>
+        </w:tabs>
+        <w:ind w:left="720" w:hanging="360"/>
+      </w:pPr>
+      <w:rPr>
+        <w:rFonts w:ascii="Symbol" w:hAnsi="Symbol" w:hint="default"/>
+        <w:sz w:val="20"/>
+      </w:rPr>
+    </w:lvl>
+    <w:lvl w:ilvl="1">
+      <w:start w:val="1"/>
+      <w:numFmt w:val="bullet"/>
+      <w:lvlText w:val="o"/>
+      <w:lvlJc w:val="left"/>
+      <w:pPr>
+        <w:tabs>
+          <w:tab w:val="num" w:pos="1440"/>
+        </w:tabs>
+        <w:ind w:left="1440" w:hanging="360"/>
+      </w:pPr>
+      <w:rPr>
+        <w:rFonts w:ascii="Courier New" w:hAnsi="Courier New" w:hint="default"/>
+        <w:sz w:val="20"/>
+      </w:rPr>
+    </w:lvl>
+    <w:lvl w:ilvl="2" w:tentative="1">
+      <w:start w:val="1"/>
+      <w:numFmt w:val="bullet"/>
+      <w:lvlText w:val=""/>
+      <w:lvlJc w:val="left"/>
+      <w:pPr>
+        <w:tabs>
+          <w:tab w:val="num" w:pos="2160"/>
+        </w:tabs>
+        <w:ind w:left="2160" w:hanging="360"/>
+      </w:pPr>
+      <w:rPr>
+        <w:rFonts w:ascii="Wingdings" w:hAnsi="Wingdings" w:hint="default"/>
+        <w:sz w:val="20"/>
+      </w:rPr>
+    </w:lvl>
+    <w:lvl w:ilvl="3" w:tentative="1">
+      <w:start w:val="1"/>
+      <w:numFmt w:val="bullet"/>
+      <w:lvlText w:val=""/>
+      <w:lvlJc w:val="left"/>
+      <w:pPr>
+        <w:tabs>
+          <w:tab w:val="num" w:pos="2880"/>
+        </w:tabs>
+        <w:ind w:left="2880" w:hanging="360"/>
+      </w:pPr>
+      <w:rPr>
+        <w:rFonts w:ascii="Wingdings" w:hAnsi="Wingdings" w:hint="default"/>
+        <w:sz w:val="20"/>
+      </w:rPr>
+    </w:lvl>
+    <w:lvl w:ilvl="4" w:tentative="1">
+      <w:start w:val="1"/>
+      <w:numFmt w:val="bullet"/>
+      <w:lvlText w:val=""/>
+      <w:lvlJc w:val="left"/>
+      <w:pPr>
+        <w:tabs>
+          <w:tab w:val="num" w:pos="3600"/>
+        </w:tabs>
+        <w:ind w:left="3600" w:hanging="360"/>
+      </w:pPr>
+      <w:rPr>
+        <w:rFonts w:ascii="Wingdings" w:hAnsi="Wingdings" w:hint="default"/>
+        <w:sz w:val="20"/>
+      </w:rPr>
+    </w:lvl>
+    <w:lvl w:ilvl="5" w:tentative="1">
+      <w:start w:val="1"/>
+      <w:numFmt w:val="bullet"/>
+      <w:lvlText w:val=""/>
+      <w:lvlJc w:val="left"/>
+      <w:pPr>
+        <w:tabs>
+          <w:tab w:val="num" w:pos="4320"/>
+        </w:tabs>
+        <w:ind w:left="4320" w:hanging="360"/>
+      </w:pPr>
+      <w:rPr>
+        <w:rFonts w:ascii="Wingdings" w:hAnsi="Wingdings" w:hint="default"/>
+        <w:sz w:val="20"/>
+      </w:rPr>
+    </w:lvl>
+    <w:lvl w:ilvl="6" w:tentative="1">
+      <w:start w:val="1"/>
+      <w:numFmt w:val="bullet"/>
+      <w:lvlText w:val=""/>
+      <w:lvlJc w:val="left"/>
+      <w:pPr>
+        <w:tabs>
+          <w:tab w:val="num" w:pos="5040"/>
+        </w:tabs>
+        <w:ind w:left="5040" w:hanging="360"/>
+      </w:pPr>
+      <w:rPr>
+        <w:rFonts w:ascii="Wingdings" w:hAnsi="Wingdings" w:hint="default"/>
+        <w:sz w:val="20"/>
+      </w:rPr>
+    </w:lvl>
+    <w:lvl w:ilvl="7" w:tentative="1">
+      <w:start w:val="1"/>
+      <w:numFmt w:val="bullet"/>
+      <w:lvlText w:val=""/>
+      <w:lvlJc w:val="left"/>
+      <w:pPr>
+        <w:tabs>
+          <w:tab w:val="num" w:pos="5760"/>
+        </w:tabs>
+        <w:ind w:left="5760" w:hanging="360"/>
+      </w:pPr>
+      <w:rPr>
+        <w:rFonts w:ascii="Wingdings" w:hAnsi="Wingdings" w:hint="default"/>
+        <w:sz w:val="20"/>
+      </w:rPr>
+    </w:lvl>
+    <w:lvl w:ilvl="8" w:tentative="1">
+      <w:start w:val="1"/>
+      <w:numFmt w:val="bullet"/>
+      <w:lvlText w:val=""/>
+      <w:lvlJc w:val="left"/>
+      <w:pPr>
+        <w:tabs>
+          <w:tab w:val="num" w:pos="6480"/>
+        </w:tabs>
+        <w:ind w:left="6480" w:hanging="360"/>
+      </w:pPr>
+      <w:rPr>
+        <w:rFonts w:ascii="Wingdings" w:hAnsi="Wingdings" w:hint="default"/>
+        <w:sz w:val="20"/>
+      </w:rPr>
+    </w:lvl>
+  </w:abstractNum>
+  <w:abstractNum w:abstractNumId="14" w15:restartNumberingAfterBreak="0">
+    <w:nsid w:val="340B5699"/>
+    <w:multiLevelType w:val="multilevel"/>
+    <w:tmpl w:val="DF02CABE"/>
+    <w:lvl w:ilvl="0">
+      <w:start w:val="1"/>
+      <w:numFmt w:val="decimal"/>
+      <w:lvlText w:val="%1."/>
+      <w:lvlJc w:val="left"/>
+      <w:pPr>
+        <w:tabs>
+          <w:tab w:val="num" w:pos="720"/>
+        </w:tabs>
+        <w:ind w:left="720" w:hanging="360"/>
+      </w:pPr>
+    </w:lvl>
+    <w:lvl w:ilvl="1" w:tentative="1">
+      <w:start w:val="1"/>
+      <w:numFmt w:val="decimal"/>
+      <w:lvlText w:val="%2."/>
+      <w:lvlJc w:val="left"/>
+      <w:pPr>
+        <w:tabs>
+          <w:tab w:val="num" w:pos="1440"/>
+        </w:tabs>
+        <w:ind w:left="1440" w:hanging="360"/>
+      </w:pPr>
+    </w:lvl>
+    <w:lvl w:ilvl="2" w:tentative="1">
+      <w:start w:val="1"/>
+      <w:numFmt w:val="decimal"/>
+      <w:lvlText w:val="%3."/>
+      <w:lvlJc w:val="left"/>
+      <w:pPr>
+        <w:tabs>
+          <w:tab w:val="num" w:pos="2160"/>
+        </w:tabs>
+        <w:ind w:left="2160" w:hanging="360"/>
+      </w:pPr>
+    </w:lvl>
+    <w:lvl w:ilvl="3" w:tentative="1">
+      <w:start w:val="1"/>
+      <w:numFmt w:val="decimal"/>
+      <w:lvlText w:val="%4."/>
+      <w:lvlJc w:val="left"/>
+      <w:pPr>
+        <w:tabs>
+          <w:tab w:val="num" w:pos="2880"/>
+        </w:tabs>
+        <w:ind w:left="2880" w:hanging="360"/>
+      </w:pPr>
+    </w:lvl>
+    <w:lvl w:ilvl="4" w:tentative="1">
+      <w:start w:val="1"/>
+      <w:numFmt w:val="decimal"/>
+      <w:lvlText w:val="%5."/>
+      <w:lvlJc w:val="left"/>
+      <w:pPr>
+        <w:tabs>
+          <w:tab w:val="num" w:pos="3600"/>
+        </w:tabs>
+        <w:ind w:left="3600" w:hanging="360"/>
+      </w:pPr>
+    </w:lvl>
+    <w:lvl w:ilvl="5" w:tentative="1">
+      <w:start w:val="1"/>
+      <w:numFmt w:val="decimal"/>
+      <w:lvlText w:val="%6."/>
+      <w:lvlJc w:val="left"/>
+      <w:pPr>
+        <w:tabs>
+          <w:tab w:val="num" w:pos="4320"/>
+        </w:tabs>
+        <w:ind w:left="4320" w:hanging="360"/>
+      </w:pPr>
+    </w:lvl>
+    <w:lvl w:ilvl="6" w:tentative="1">
+      <w:start w:val="1"/>
+      <w:numFmt w:val="decimal"/>
+      <w:lvlText w:val="%7."/>
+      <w:lvlJc w:val="left"/>
+      <w:pPr>
+        <w:tabs>
+          <w:tab w:val="num" w:pos="5040"/>
+        </w:tabs>
+        <w:ind w:left="5040" w:hanging="360"/>
+      </w:pPr>
+    </w:lvl>
+    <w:lvl w:ilvl="7" w:tentative="1">
+      <w:start w:val="1"/>
+      <w:numFmt w:val="decimal"/>
+      <w:lvlText w:val="%8."/>
+      <w:lvlJc w:val="left"/>
+      <w:pPr>
+        <w:tabs>
+          <w:tab w:val="num" w:pos="5760"/>
+        </w:tabs>
+        <w:ind w:left="5760" w:hanging="360"/>
+      </w:pPr>
+    </w:lvl>
+    <w:lvl w:ilvl="8" w:tentative="1">
+      <w:start w:val="1"/>
+      <w:numFmt w:val="decimal"/>
+      <w:lvlText w:val="%9."/>
+      <w:lvlJc w:val="left"/>
+      <w:pPr>
+        <w:tabs>
+          <w:tab w:val="num" w:pos="6480"/>
+        </w:tabs>
+        <w:ind w:left="6480" w:hanging="360"/>
+      </w:pPr>
+    </w:lvl>
+  </w:abstractNum>
+  <w:abstractNum w:abstractNumId="15" w15:restartNumberingAfterBreak="0">
+    <w:nsid w:val="44BA596B"/>
+    <w:multiLevelType w:val="hybridMultilevel"/>
+    <w:tmpl w:val="45CABA1C"/>
+    <w:lvl w:ilvl="0" w:tplc="0C090001">
+      <w:start w:val="1"/>
+      <w:numFmt w:val="bullet"/>
+      <w:lvlText w:val=""/>
+      <w:lvlJc w:val="left"/>
+      <w:pPr>
+        <w:ind w:left="720" w:hanging="360"/>
+      </w:pPr>
+      <w:rPr>
+        <w:rFonts w:ascii="Symbol" w:hAnsi="Symbol" w:hint="default"/>
+      </w:rPr>
+    </w:lvl>
+    <w:lvl w:ilvl="1" w:tplc="0C090003" w:tentative="1">
+      <w:start w:val="1"/>
+      <w:numFmt w:val="bullet"/>
+      <w:lvlText w:val="o"/>
+      <w:lvlJc w:val="left"/>
+      <w:pPr>
+        <w:ind w:left="1440" w:hanging="360"/>
+      </w:pPr>
+      <w:rPr>
+        <w:rFonts w:ascii="Courier New" w:hAnsi="Courier New" w:cs="Courier New" w:hint="default"/>
+      </w:rPr>
+    </w:lvl>
+    <w:lvl w:ilvl="2" w:tplc="0C090005" w:tentative="1">
+      <w:start w:val="1"/>
+      <w:numFmt w:val="bullet"/>
+      <w:lvlText w:val=""/>
+      <w:lvlJc w:val="left"/>
+      <w:pPr>
+        <w:ind w:left="2160" w:hanging="360"/>
+      </w:pPr>
+      <w:rPr>
+        <w:rFonts w:ascii="Wingdings" w:hAnsi="Wingdings" w:hint="default"/>
+      </w:rPr>
+    </w:lvl>
+    <w:lvl w:ilvl="3" w:tplc="0C090001" w:tentative="1">
+      <w:start w:val="1"/>
+      <w:numFmt w:val="bullet"/>
+      <w:lvlText w:val=""/>
+      <w:lvlJc w:val="left"/>
+      <w:pPr>
+        <w:ind w:left="2880" w:hanging="360"/>
+      </w:pPr>
+      <w:rPr>
+        <w:rFonts w:ascii="Symbol" w:hAnsi="Symbol" w:hint="default"/>
+      </w:rPr>
+    </w:lvl>
+    <w:lvl w:ilvl="4" w:tplc="0C090003" w:tentative="1">
+      <w:start w:val="1"/>
+      <w:numFmt w:val="bullet"/>
+      <w:lvlText w:val="o"/>
+      <w:lvlJc w:val="left"/>
+      <w:pPr>
+        <w:ind w:left="3600" w:hanging="360"/>
+      </w:pPr>
+      <w:rPr>
+        <w:rFonts w:ascii="Courier New" w:hAnsi="Courier New" w:cs="Courier New" w:hint="default"/>
+      </w:rPr>
+    </w:lvl>
+    <w:lvl w:ilvl="5" w:tplc="0C090005" w:tentative="1">
+      <w:start w:val="1"/>
+      <w:numFmt w:val="bullet"/>
+      <w:lvlText w:val=""/>
+      <w:lvlJc w:val="left"/>
+      <w:pPr>
+        <w:ind w:left="4320" w:hanging="360"/>
+      </w:pPr>
+      <w:rPr>
+        <w:rFonts w:ascii="Wingdings" w:hAnsi="Wingdings" w:hint="default"/>
+      </w:rPr>
+    </w:lvl>
+    <w:lvl w:ilvl="6" w:tplc="0C090001" w:tentative="1">
+      <w:start w:val="1"/>
+      <w:numFmt w:val="bullet"/>
+      <w:lvlText w:val=""/>
+      <w:lvlJc w:val="left"/>
+      <w:pPr>
+        <w:ind w:left="5040" w:hanging="360"/>
+      </w:pPr>
+      <w:rPr>
+        <w:rFonts w:ascii="Symbol" w:hAnsi="Symbol" w:hint="default"/>
+      </w:rPr>
+    </w:lvl>
+    <w:lvl w:ilvl="7" w:tplc="0C090003" w:tentative="1">
+      <w:start w:val="1"/>
+      <w:numFmt w:val="bullet"/>
+      <w:lvlText w:val="o"/>
+      <w:lvlJc w:val="left"/>
+      <w:pPr>
+        <w:ind w:left="5760" w:hanging="360"/>
+      </w:pPr>
+      <w:rPr>
+        <w:rFonts w:ascii="Courier New" w:hAnsi="Courier New" w:cs="Courier New" w:hint="default"/>
+      </w:rPr>
+    </w:lvl>
+    <w:lvl w:ilvl="8" w:tplc="0C090005" w:tentative="1">
+      <w:start w:val="1"/>
+      <w:numFmt w:val="bullet"/>
+      <w:lvlText w:val=""/>
+      <w:lvlJc w:val="left"/>
+      <w:pPr>
+        <w:ind w:left="6480" w:hanging="360"/>
+      </w:pPr>
+      <w:rPr>
+        <w:rFonts w:ascii="Wingdings" w:hAnsi="Wingdings" w:hint="default"/>
+      </w:rPr>
+    </w:lvl>
+  </w:abstractNum>
+  <w:abstractNum w:abstractNumId="16" w15:restartNumberingAfterBreak="0">
+    <w:nsid w:val="49574D0B"/>
+    <w:multiLevelType w:val="multilevel"/>
+    <w:tmpl w:val="E8709990"/>
+    <w:lvl w:ilvl="0">
+      <w:start w:val="1"/>
+      <w:numFmt w:val="bullet"/>
+      <w:lvlText w:val=""/>
+      <w:lvlJc w:val="left"/>
+      <w:pPr>
+        <w:tabs>
+          <w:tab w:val="num" w:pos="720"/>
+        </w:tabs>
+        <w:ind w:left="720" w:hanging="360"/>
+      </w:pPr>
+      <w:rPr>
+        <w:rFonts w:ascii="Symbol" w:hAnsi="Symbol" w:hint="default"/>
+        <w:sz w:val="20"/>
+      </w:rPr>
+    </w:lvl>
+    <w:lvl w:ilvl="1">
+      <w:start w:val="1"/>
+      <w:numFmt w:val="decimal"/>
+      <w:lvlText w:val="%2."/>
+      <w:lvlJc w:val="left"/>
+      <w:pPr>
+        <w:tabs>
+          <w:tab w:val="num" w:pos="1440"/>
+        </w:tabs>
+        <w:ind w:left="1440" w:hanging="360"/>
+      </w:pPr>
+    </w:lvl>
+    <w:lvl w:ilvl="2" w:tentative="1">
+      <w:start w:val="1"/>
+      <w:numFmt w:val="bullet"/>
+      <w:lvlText w:val=""/>
+      <w:lvlJc w:val="left"/>
+      <w:pPr>
+        <w:tabs>
+          <w:tab w:val="num" w:pos="2160"/>
+        </w:tabs>
+        <w:ind w:left="2160" w:hanging="360"/>
+      </w:pPr>
+      <w:rPr>
+        <w:rFonts w:ascii="Wingdings" w:hAnsi="Wingdings" w:hint="default"/>
+        <w:sz w:val="20"/>
+      </w:rPr>
+    </w:lvl>
+    <w:lvl w:ilvl="3" w:tentative="1">
+      <w:start w:val="1"/>
+      <w:numFmt w:val="bullet"/>
+      <w:lvlText w:val=""/>
+      <w:lvlJc w:val="left"/>
+      <w:pPr>
+        <w:tabs>
+          <w:tab w:val="num" w:pos="2880"/>
+        </w:tabs>
+        <w:ind w:left="2880" w:hanging="360"/>
+      </w:pPr>
+      <w:rPr>
+        <w:rFonts w:ascii="Wingdings" w:hAnsi="Wingdings" w:hint="default"/>
+        <w:sz w:val="20"/>
+      </w:rPr>
+    </w:lvl>
+    <w:lvl w:ilvl="4" w:tentative="1">
+      <w:start w:val="1"/>
+      <w:numFmt w:val="bullet"/>
+      <w:lvlText w:val=""/>
+      <w:lvlJc w:val="left"/>
+      <w:pPr>
+        <w:tabs>
+          <w:tab w:val="num" w:pos="3600"/>
+        </w:tabs>
+        <w:ind w:left="3600" w:hanging="360"/>
+      </w:pPr>
+      <w:rPr>
+        <w:rFonts w:ascii="Wingdings" w:hAnsi="Wingdings" w:hint="default"/>
+        <w:sz w:val="20"/>
+      </w:rPr>
+    </w:lvl>
+    <w:lvl w:ilvl="5" w:tentative="1">
+      <w:start w:val="1"/>
+      <w:numFmt w:val="bullet"/>
+      <w:lvlText w:val=""/>
+      <w:lvlJc w:val="left"/>
+      <w:pPr>
+        <w:tabs>
+          <w:tab w:val="num" w:pos="4320"/>
+        </w:tabs>
+        <w:ind w:left="4320" w:hanging="360"/>
+      </w:pPr>
+      <w:rPr>
+        <w:rFonts w:ascii="Wingdings" w:hAnsi="Wingdings" w:hint="default"/>
+        <w:sz w:val="20"/>
+      </w:rPr>
+    </w:lvl>
+    <w:lvl w:ilvl="6" w:tentative="1">
+      <w:start w:val="1"/>
+      <w:numFmt w:val="bullet"/>
+      <w:lvlText w:val=""/>
+      <w:lvlJc w:val="left"/>
+      <w:pPr>
+        <w:tabs>
+          <w:tab w:val="num" w:pos="5040"/>
+        </w:tabs>
+        <w:ind w:left="5040" w:hanging="360"/>
+      </w:pPr>
+      <w:rPr>
+        <w:rFonts w:ascii="Wingdings" w:hAnsi="Wingdings" w:hint="default"/>
+        <w:sz w:val="20"/>
+      </w:rPr>
+    </w:lvl>
+    <w:lvl w:ilvl="7" w:tentative="1">
+      <w:start w:val="1"/>
+      <w:numFmt w:val="bullet"/>
+      <w:lvlText w:val=""/>
+      <w:lvlJc w:val="left"/>
+      <w:pPr>
+        <w:tabs>
+          <w:tab w:val="num" w:pos="5760"/>
+        </w:tabs>
+        <w:ind w:left="5760" w:hanging="360"/>
+      </w:pPr>
+      <w:rPr>
+        <w:rFonts w:ascii="Wingdings" w:hAnsi="Wingdings" w:hint="default"/>
+        <w:sz w:val="20"/>
+      </w:rPr>
+    </w:lvl>
+    <w:lvl w:ilvl="8" w:tentative="1">
+      <w:start w:val="1"/>
+      <w:numFmt w:val="bullet"/>
+      <w:lvlText w:val=""/>
+      <w:lvlJc w:val="left"/>
+      <w:pPr>
+        <w:tabs>
+          <w:tab w:val="num" w:pos="6480"/>
+        </w:tabs>
+        <w:ind w:left="6480" w:hanging="360"/>
+      </w:pPr>
+      <w:rPr>
+        <w:rFonts w:ascii="Wingdings" w:hAnsi="Wingdings" w:hint="default"/>
+        <w:sz w:val="20"/>
       </w:rPr>
     </w:lvl>
   </w:abstractNum>
@@ -1316,6 +4070,50 @@
   </w:num>
   <w:num w:numId="9" w16cid:durableId="1001199278">
     <w:abstractNumId w:val="0"/>
+  </w:num>
+  <w:num w:numId="10" w16cid:durableId="801267042">
+    <w:abstractNumId w:val="10"/>
+  </w:num>
+  <w:num w:numId="11" w16cid:durableId="1590965252">
+    <w:abstractNumId w:val="16"/>
+  </w:num>
+  <w:num w:numId="12" w16cid:durableId="1097822187">
+    <w:abstractNumId w:val="16"/>
+    <w:lvlOverride w:ilvl="1">
+      <w:lvl w:ilvl="1">
+        <w:numFmt w:val="bullet"/>
+        <w:lvlText w:val="o"/>
+        <w:lvlJc w:val="left"/>
+        <w:pPr>
+          <w:tabs>
+            <w:tab w:val="num" w:pos="1440"/>
+          </w:tabs>
+          <w:ind w:left="1440" w:hanging="360"/>
+        </w:pPr>
+        <w:rPr>
+          <w:rFonts w:ascii="Courier New" w:hAnsi="Courier New" w:hint="default"/>
+          <w:sz w:val="20"/>
+        </w:rPr>
+      </w:lvl>
+    </w:lvlOverride>
+  </w:num>
+  <w:num w:numId="13" w16cid:durableId="1778676223">
+    <w:abstractNumId w:val="13"/>
+  </w:num>
+  <w:num w:numId="14" w16cid:durableId="2143227382">
+    <w:abstractNumId w:val="11"/>
+  </w:num>
+  <w:num w:numId="15" w16cid:durableId="1423913287">
+    <w:abstractNumId w:val="12"/>
+  </w:num>
+  <w:num w:numId="16" w16cid:durableId="1091898204">
+    <w:abstractNumId w:val="14"/>
+  </w:num>
+  <w:num w:numId="17" w16cid:durableId="1118647930">
+    <w:abstractNumId w:val="9"/>
+  </w:num>
+  <w:num w:numId="18" w16cid:durableId="2141605951">
+    <w:abstractNumId w:val="15"/>
   </w:num>
 </w:numbering>
 </file>

</xml_diff>